<commit_message>
Updated sources on game 2 in docxs
</commit_message>
<xml_diff>
--- a/documents/img-sources.docx
+++ b/documents/img-sources.docx
@@ -4,7 +4,7 @@
   <w:body>
     <w:p>
       <w:pPr>
-        <w:pStyle w:val="Heading1"/>
+        <w:pStyle w:val="Otsikko1"/>
         <w:jc w:val="center"/>
       </w:pPr>
       <w:r>
@@ -12,7 +12,235 @@
       </w:r>
     </w:p>
     <w:p/>
-    <w:p/>
+    <w:p>
+      <w:pPr>
+        <w:pStyle w:val="Luettelokappale"/>
+        <w:numPr>
+          <w:ilvl w:val="0"/>
+          <w:numId w:val="1"/>
+        </w:numPr>
+      </w:pPr>
+      <w:r>
+        <w:t>Earth.jpg</w:t>
+      </w:r>
+    </w:p>
+    <w:p>
+      <w:pPr>
+        <w:pStyle w:val="Luettelokappale"/>
+      </w:pPr>
+    </w:p>
+    <w:p>
+      <w:pPr>
+        <w:pStyle w:val="Luettelokappale"/>
+        <w:numPr>
+          <w:ilvl w:val="0"/>
+          <w:numId w:val="1"/>
+        </w:numPr>
+      </w:pPr>
+      <w:r>
+        <w:t>kannisode-onepiece.png</w:t>
+      </w:r>
+      <w:r>
+        <w:t>. Tuire Huutonen. 2025. Kotikansio.</w:t>
+      </w:r>
+    </w:p>
+    <w:p>
+      <w:pPr>
+        <w:pStyle w:val="Luettelokappale"/>
+      </w:pPr>
+    </w:p>
+    <w:p>
+      <w:pPr>
+        <w:pStyle w:val="Luettelokappale"/>
+        <w:numPr>
+          <w:ilvl w:val="0"/>
+          <w:numId w:val="1"/>
+        </w:numPr>
+      </w:pPr>
+      <w:r>
+        <w:t>lentokisu.png</w:t>
+      </w:r>
+      <w:r>
+        <w:t xml:space="preserve">. </w:t>
+      </w:r>
+      <w:r>
+        <w:t>Tuire Huutonen. 2025. Kotikansio.</w:t>
+      </w:r>
+    </w:p>
+    <w:p>
+      <w:pPr>
+        <w:pStyle w:val="Luettelokappale"/>
+      </w:pPr>
+    </w:p>
+    <w:p>
+      <w:pPr>
+        <w:pStyle w:val="Luettelokappale"/>
+        <w:numPr>
+          <w:ilvl w:val="0"/>
+          <w:numId w:val="1"/>
+        </w:numPr>
+      </w:pPr>
+      <w:r>
+        <w:t>lii</w:t>
+      </w:r>
+      <w:r>
+        <w:t>n</w:t>
+      </w:r>
+      <w:r>
+        <w:t>eppi.png</w:t>
+      </w:r>
+    </w:p>
+    <w:p>
+      <w:pPr>
+        <w:pStyle w:val="Luettelokappale"/>
+      </w:pPr>
+    </w:p>
+    <w:p>
+      <w:pPr>
+        <w:pStyle w:val="Luettelokappale"/>
+        <w:numPr>
+          <w:ilvl w:val="0"/>
+          <w:numId w:val="1"/>
+        </w:numPr>
+      </w:pPr>
+      <w:r>
+        <w:t>logo.png</w:t>
+      </w:r>
+    </w:p>
+    <w:p>
+      <w:pPr>
+        <w:pStyle w:val="Luettelokappale"/>
+      </w:pPr>
+    </w:p>
+    <w:p>
+      <w:pPr>
+        <w:pStyle w:val="Luettelokappale"/>
+        <w:numPr>
+          <w:ilvl w:val="0"/>
+          <w:numId w:val="1"/>
+        </w:numPr>
+      </w:pPr>
+      <w:r>
+        <w:t>maapallo.png</w:t>
+      </w:r>
+    </w:p>
+    <w:p>
+      <w:pPr>
+        <w:pStyle w:val="Luettelokappale"/>
+      </w:pPr>
+    </w:p>
+    <w:p>
+      <w:pPr>
+        <w:pStyle w:val="Luettelokappale"/>
+        <w:numPr>
+          <w:ilvl w:val="0"/>
+          <w:numId w:val="1"/>
+        </w:numPr>
+      </w:pPr>
+      <w:r>
+        <w:t>map5.png</w:t>
+      </w:r>
+    </w:p>
+    <w:p>
+      <w:pPr>
+        <w:pStyle w:val="Luettelokappale"/>
+      </w:pPr>
+    </w:p>
+    <w:p>
+      <w:pPr>
+        <w:pStyle w:val="Luettelokappale"/>
+        <w:numPr>
+          <w:ilvl w:val="0"/>
+          <w:numId w:val="1"/>
+        </w:numPr>
+      </w:pPr>
+      <w:r>
+        <w:t>mountain-and-flag.png</w:t>
+      </w:r>
+    </w:p>
+    <w:p>
+      <w:pPr>
+        <w:pStyle w:val="Luettelokappale"/>
+      </w:pPr>
+    </w:p>
+    <w:p>
+      <w:pPr>
+        <w:pStyle w:val="Luettelokappale"/>
+        <w:numPr>
+          <w:ilvl w:val="0"/>
+          <w:numId w:val="1"/>
+        </w:numPr>
+      </w:pPr>
+      <w:r>
+        <w:t>patonkikisu.png</w:t>
+      </w:r>
+      <w:r>
+        <w:t>.</w:t>
+      </w:r>
+      <w:r>
+        <w:t xml:space="preserve"> </w:t>
+      </w:r>
+      <w:r>
+        <w:t>Tuire Huutonen. 202</w:t>
+      </w:r>
+      <w:r>
+        <w:t>0</w:t>
+      </w:r>
+      <w:r>
+        <w:t>. Kotikansio.</w:t>
+      </w:r>
+    </w:p>
+    <w:p>
+      <w:pPr>
+        <w:pStyle w:val="Luettelokappale"/>
+      </w:pPr>
+    </w:p>
+    <w:p>
+      <w:pPr>
+        <w:pStyle w:val="Luettelokappale"/>
+        <w:numPr>
+          <w:ilvl w:val="0"/>
+          <w:numId w:val="1"/>
+        </w:numPr>
+      </w:pPr>
+      <w:r>
+        <w:t>peppi-explorer.png</w:t>
+      </w:r>
+    </w:p>
+    <w:p>
+      <w:pPr>
+        <w:pStyle w:val="Luettelokappale"/>
+      </w:pPr>
+    </w:p>
+    <w:p>
+      <w:pPr>
+        <w:pStyle w:val="Luettelokappale"/>
+        <w:numPr>
+          <w:ilvl w:val="0"/>
+          <w:numId w:val="1"/>
+        </w:numPr>
+      </w:pPr>
+      <w:r>
+        <w:t>pilgrim-boi.png</w:t>
+      </w:r>
+    </w:p>
+    <w:p>
+      <w:pPr>
+        <w:pStyle w:val="Luettelokappale"/>
+      </w:pPr>
+    </w:p>
+    <w:p>
+      <w:pPr>
+        <w:pStyle w:val="Luettelokappale"/>
+        <w:numPr>
+          <w:ilvl w:val="0"/>
+          <w:numId w:val="1"/>
+        </w:numPr>
+      </w:pPr>
+      <w:r>
+        <w:t>riisihattu-miuku.png</w:t>
+      </w:r>
+    </w:p>
     <w:sectPr>
       <w:pgSz w:w="11906" w:h="16838"/>
       <w:pgMar w:top="1417" w:right="1134" w:bottom="1417" w:left="1134" w:header="708" w:footer="708" w:gutter="0"/>
@@ -21,6 +249,127 @@
     </w:sectPr>
   </w:body>
 </w:document>
+</file>
+
+<file path=word/numbering.xml><?xml version="1.0" encoding="utf-8"?>
+<w:numbering xmlns:wpc="http://schemas.microsoft.com/office/word/2010/wordprocessingCanvas" xmlns:cx="http://schemas.microsoft.com/office/drawing/2014/chartex" xmlns:cx1="http://schemas.microsoft.com/office/drawing/2015/9/8/chartex" xmlns:cx2="http://schemas.microsoft.com/office/drawing/2015/10/21/chartex" xmlns:cx3="http://schemas.microsoft.com/office/drawing/2016/5/9/chartex" xmlns:cx4="http://schemas.microsoft.com/office/drawing/2016/5/10/chartex" xmlns:cx5="http://schemas.microsoft.com/office/drawing/2016/5/11/chartex" xmlns:cx6="http://schemas.microsoft.com/office/drawing/2016/5/12/chartex" xmlns:cx7="http://schemas.microsoft.com/office/drawing/2016/5/13/chartex" xmlns:cx8="http://schemas.microsoft.com/office/drawing/2016/5/14/chartex" xmlns:mc="http://schemas.openxmlformats.org/markup-compatibility/2006" xmlns:aink="http://schemas.microsoft.com/office/drawing/2016/ink" xmlns:am3d="http://schemas.microsoft.com/office/drawing/2017/model3d" xmlns:o="urn:schemas-microsoft-com:office:office" xmlns:oel="http://schemas.microsoft.com/office/2019/extlst" xmlns:r="http://schemas.openxmlformats.org/officeDocument/2006/relationships" xmlns:m="http://schemas.openxmlformats.org/officeDocument/2006/math" xmlns:v="urn:schemas-microsoft-com:vml" xmlns:wp14="http://schemas.microsoft.com/office/word/2010/wordprocessingDrawing" xmlns:wp="http://schemas.openxmlformats.org/drawingml/2006/wordprocessingDrawing" xmlns:w10="urn:schemas-microsoft-com:office:word" xmlns:w="http://schemas.openxmlformats.org/wordprocessingml/2006/main" xmlns:w14="http://schemas.microsoft.com/office/word/2010/wordml" xmlns:w15="http://schemas.microsoft.com/office/word/2012/wordml" xmlns:w16cex="http://schemas.microsoft.com/office/word/2018/wordml/cex" xmlns:w16cid="http://schemas.microsoft.com/office/word/2016/wordml/cid" xmlns:w16="http://schemas.microsoft.com/office/word/2018/wordml" xmlns:w16du="http://schemas.microsoft.com/office/word/2023/wordml/word16du" xmlns:w16sdtdh="http://schemas.microsoft.com/office/word/2020/wordml/sdtdatahash" xmlns:w16sdtfl="http://schemas.microsoft.com/office/word/2024/wordml/sdtformatlock" xmlns:w16se="http://schemas.microsoft.com/office/word/2015/wordml/symex" xmlns:wpg="http://schemas.microsoft.com/office/word/2010/wordprocessingGroup" xmlns:wpi="http://schemas.microsoft.com/office/word/2010/wordprocessingInk" xmlns:wne="http://schemas.microsoft.com/office/word/2006/wordml" xmlns:wps="http://schemas.microsoft.com/office/word/2010/wordprocessingShape" mc:Ignorable="w14 w15 w16se w16cid w16 w16cex w16sdtdh w16sdtfl w16du wp14">
+  <w:abstractNum w:abstractNumId="0" w15:restartNumberingAfterBreak="0">
+    <w:nsid w:val="10CE688B"/>
+    <w:multiLevelType w:val="hybridMultilevel"/>
+    <w:tmpl w:val="C3DC8640"/>
+    <w:lvl w:ilvl="0" w:tplc="040B0001">
+      <w:start w:val="1"/>
+      <w:numFmt w:val="bullet"/>
+      <w:lvlText w:val=""/>
+      <w:lvlJc w:val="left"/>
+      <w:pPr>
+        <w:ind w:left="720" w:hanging="360"/>
+      </w:pPr>
+      <w:rPr>
+        <w:rFonts w:ascii="Symbol" w:hAnsi="Symbol" w:hint="default"/>
+      </w:rPr>
+    </w:lvl>
+    <w:lvl w:ilvl="1" w:tplc="040B0003" w:tentative="1">
+      <w:start w:val="1"/>
+      <w:numFmt w:val="bullet"/>
+      <w:lvlText w:val="o"/>
+      <w:lvlJc w:val="left"/>
+      <w:pPr>
+        <w:ind w:left="1440" w:hanging="360"/>
+      </w:pPr>
+      <w:rPr>
+        <w:rFonts w:ascii="Courier New" w:hAnsi="Courier New" w:cs="Courier New" w:hint="default"/>
+      </w:rPr>
+    </w:lvl>
+    <w:lvl w:ilvl="2" w:tplc="040B0005" w:tentative="1">
+      <w:start w:val="1"/>
+      <w:numFmt w:val="bullet"/>
+      <w:lvlText w:val=""/>
+      <w:lvlJc w:val="left"/>
+      <w:pPr>
+        <w:ind w:left="2160" w:hanging="360"/>
+      </w:pPr>
+      <w:rPr>
+        <w:rFonts w:ascii="Wingdings" w:hAnsi="Wingdings" w:hint="default"/>
+      </w:rPr>
+    </w:lvl>
+    <w:lvl w:ilvl="3" w:tplc="040B0001" w:tentative="1">
+      <w:start w:val="1"/>
+      <w:numFmt w:val="bullet"/>
+      <w:lvlText w:val=""/>
+      <w:lvlJc w:val="left"/>
+      <w:pPr>
+        <w:ind w:left="2880" w:hanging="360"/>
+      </w:pPr>
+      <w:rPr>
+        <w:rFonts w:ascii="Symbol" w:hAnsi="Symbol" w:hint="default"/>
+      </w:rPr>
+    </w:lvl>
+    <w:lvl w:ilvl="4" w:tplc="040B0003" w:tentative="1">
+      <w:start w:val="1"/>
+      <w:numFmt w:val="bullet"/>
+      <w:lvlText w:val="o"/>
+      <w:lvlJc w:val="left"/>
+      <w:pPr>
+        <w:ind w:left="3600" w:hanging="360"/>
+      </w:pPr>
+      <w:rPr>
+        <w:rFonts w:ascii="Courier New" w:hAnsi="Courier New" w:cs="Courier New" w:hint="default"/>
+      </w:rPr>
+    </w:lvl>
+    <w:lvl w:ilvl="5" w:tplc="040B0005" w:tentative="1">
+      <w:start w:val="1"/>
+      <w:numFmt w:val="bullet"/>
+      <w:lvlText w:val=""/>
+      <w:lvlJc w:val="left"/>
+      <w:pPr>
+        <w:ind w:left="4320" w:hanging="360"/>
+      </w:pPr>
+      <w:rPr>
+        <w:rFonts w:ascii="Wingdings" w:hAnsi="Wingdings" w:hint="default"/>
+      </w:rPr>
+    </w:lvl>
+    <w:lvl w:ilvl="6" w:tplc="040B0001" w:tentative="1">
+      <w:start w:val="1"/>
+      <w:numFmt w:val="bullet"/>
+      <w:lvlText w:val=""/>
+      <w:lvlJc w:val="left"/>
+      <w:pPr>
+        <w:ind w:left="5040" w:hanging="360"/>
+      </w:pPr>
+      <w:rPr>
+        <w:rFonts w:ascii="Symbol" w:hAnsi="Symbol" w:hint="default"/>
+      </w:rPr>
+    </w:lvl>
+    <w:lvl w:ilvl="7" w:tplc="040B0003" w:tentative="1">
+      <w:start w:val="1"/>
+      <w:numFmt w:val="bullet"/>
+      <w:lvlText w:val="o"/>
+      <w:lvlJc w:val="left"/>
+      <w:pPr>
+        <w:ind w:left="5760" w:hanging="360"/>
+      </w:pPr>
+      <w:rPr>
+        <w:rFonts w:ascii="Courier New" w:hAnsi="Courier New" w:cs="Courier New" w:hint="default"/>
+      </w:rPr>
+    </w:lvl>
+    <w:lvl w:ilvl="8" w:tplc="040B0005" w:tentative="1">
+      <w:start w:val="1"/>
+      <w:numFmt w:val="bullet"/>
+      <w:lvlText w:val=""/>
+      <w:lvlJc w:val="left"/>
+      <w:pPr>
+        <w:ind w:left="6480" w:hanging="360"/>
+      </w:pPr>
+      <w:rPr>
+        <w:rFonts w:ascii="Wingdings" w:hAnsi="Wingdings" w:hint="default"/>
+      </w:rPr>
+    </w:lvl>
+  </w:abstractNum>
+  <w:num w:numId="1" w16cid:durableId="517669320">
+    <w:abstractNumId w:val="0"/>
+  </w:num>
+</w:numbering>
 </file>
 
 <file path=word/styles.xml><?xml version="1.0" encoding="utf-8"?>
@@ -420,15 +769,15 @@
     <w:lsdException w:name="Unresolved Mention" w:semiHidden="1" w:unhideWhenUsed="1"/>
     <w:lsdException w:name="Smart Link" w:semiHidden="1" w:unhideWhenUsed="1"/>
   </w:latentStyles>
-  <w:style w:type="paragraph" w:default="1" w:styleId="Normal">
+  <w:style w:type="paragraph" w:default="1" w:styleId="Normaali">
     <w:name w:val="Normal"/>
     <w:qFormat/>
   </w:style>
-  <w:style w:type="paragraph" w:styleId="Heading1">
+  <w:style w:type="paragraph" w:styleId="Otsikko1">
     <w:name w:val="heading 1"/>
-    <w:basedOn w:val="Normal"/>
-    <w:next w:val="Normal"/>
-    <w:link w:val="Heading1Char"/>
+    <w:basedOn w:val="Normaali"/>
+    <w:next w:val="Normaali"/>
+    <w:link w:val="Otsikko1Char"/>
     <w:uiPriority w:val="9"/>
     <w:qFormat/>
     <w:rsid w:val="00507EBD"/>
@@ -445,11 +794,11 @@
       <w:szCs w:val="40"/>
     </w:rPr>
   </w:style>
-  <w:style w:type="paragraph" w:styleId="Heading2">
+  <w:style w:type="paragraph" w:styleId="Otsikko2">
     <w:name w:val="heading 2"/>
-    <w:basedOn w:val="Normal"/>
-    <w:next w:val="Normal"/>
-    <w:link w:val="Heading2Char"/>
+    <w:basedOn w:val="Normaali"/>
+    <w:next w:val="Normaali"/>
+    <w:link w:val="Otsikko2Char"/>
     <w:uiPriority w:val="9"/>
     <w:semiHidden/>
     <w:unhideWhenUsed/>
@@ -468,11 +817,11 @@
       <w:szCs w:val="32"/>
     </w:rPr>
   </w:style>
-  <w:style w:type="paragraph" w:styleId="Heading3">
+  <w:style w:type="paragraph" w:styleId="Otsikko3">
     <w:name w:val="heading 3"/>
-    <w:basedOn w:val="Normal"/>
-    <w:next w:val="Normal"/>
-    <w:link w:val="Heading3Char"/>
+    <w:basedOn w:val="Normaali"/>
+    <w:next w:val="Normaali"/>
+    <w:link w:val="Otsikko3Char"/>
     <w:uiPriority w:val="9"/>
     <w:semiHidden/>
     <w:unhideWhenUsed/>
@@ -491,11 +840,11 @@
       <w:szCs w:val="28"/>
     </w:rPr>
   </w:style>
-  <w:style w:type="paragraph" w:styleId="Heading4">
+  <w:style w:type="paragraph" w:styleId="Otsikko4">
     <w:name w:val="heading 4"/>
-    <w:basedOn w:val="Normal"/>
-    <w:next w:val="Normal"/>
-    <w:link w:val="Heading4Char"/>
+    <w:basedOn w:val="Normaali"/>
+    <w:next w:val="Normaali"/>
+    <w:link w:val="Otsikko4Char"/>
     <w:uiPriority w:val="9"/>
     <w:semiHidden/>
     <w:unhideWhenUsed/>
@@ -514,11 +863,11 @@
       <w:color w:val="0F4761" w:themeColor="accent1" w:themeShade="BF"/>
     </w:rPr>
   </w:style>
-  <w:style w:type="paragraph" w:styleId="Heading5">
+  <w:style w:type="paragraph" w:styleId="Otsikko5">
     <w:name w:val="heading 5"/>
-    <w:basedOn w:val="Normal"/>
-    <w:next w:val="Normal"/>
-    <w:link w:val="Heading5Char"/>
+    <w:basedOn w:val="Normaali"/>
+    <w:next w:val="Normaali"/>
+    <w:link w:val="Otsikko5Char"/>
     <w:uiPriority w:val="9"/>
     <w:semiHidden/>
     <w:unhideWhenUsed/>
@@ -535,11 +884,11 @@
       <w:color w:val="0F4761" w:themeColor="accent1" w:themeShade="BF"/>
     </w:rPr>
   </w:style>
-  <w:style w:type="paragraph" w:styleId="Heading6">
+  <w:style w:type="paragraph" w:styleId="Otsikko6">
     <w:name w:val="heading 6"/>
-    <w:basedOn w:val="Normal"/>
-    <w:next w:val="Normal"/>
-    <w:link w:val="Heading6Char"/>
+    <w:basedOn w:val="Normaali"/>
+    <w:next w:val="Normaali"/>
+    <w:link w:val="Otsikko6Char"/>
     <w:uiPriority w:val="9"/>
     <w:semiHidden/>
     <w:unhideWhenUsed/>
@@ -558,11 +907,11 @@
       <w:color w:val="595959" w:themeColor="text1" w:themeTint="A6"/>
     </w:rPr>
   </w:style>
-  <w:style w:type="paragraph" w:styleId="Heading7">
+  <w:style w:type="paragraph" w:styleId="Otsikko7">
     <w:name w:val="heading 7"/>
-    <w:basedOn w:val="Normal"/>
-    <w:next w:val="Normal"/>
-    <w:link w:val="Heading7Char"/>
+    <w:basedOn w:val="Normaali"/>
+    <w:next w:val="Normaali"/>
+    <w:link w:val="Otsikko7Char"/>
     <w:uiPriority w:val="9"/>
     <w:semiHidden/>
     <w:unhideWhenUsed/>
@@ -579,11 +928,11 @@
       <w:color w:val="595959" w:themeColor="text1" w:themeTint="A6"/>
     </w:rPr>
   </w:style>
-  <w:style w:type="paragraph" w:styleId="Heading8">
+  <w:style w:type="paragraph" w:styleId="Otsikko8">
     <w:name w:val="heading 8"/>
-    <w:basedOn w:val="Normal"/>
-    <w:next w:val="Normal"/>
-    <w:link w:val="Heading8Char"/>
+    <w:basedOn w:val="Normaali"/>
+    <w:next w:val="Normaali"/>
+    <w:link w:val="Otsikko8Char"/>
     <w:uiPriority w:val="9"/>
     <w:semiHidden/>
     <w:unhideWhenUsed/>
@@ -602,11 +951,11 @@
       <w:color w:val="272727" w:themeColor="text1" w:themeTint="D8"/>
     </w:rPr>
   </w:style>
-  <w:style w:type="paragraph" w:styleId="Heading9">
+  <w:style w:type="paragraph" w:styleId="Otsikko9">
     <w:name w:val="heading 9"/>
-    <w:basedOn w:val="Normal"/>
-    <w:next w:val="Normal"/>
-    <w:link w:val="Heading9Char"/>
+    <w:basedOn w:val="Normaali"/>
+    <w:next w:val="Normaali"/>
+    <w:link w:val="Otsikko9Char"/>
     <w:uiPriority w:val="9"/>
     <w:semiHidden/>
     <w:unhideWhenUsed/>
@@ -623,13 +972,13 @@
       <w:color w:val="272727" w:themeColor="text1" w:themeTint="D8"/>
     </w:rPr>
   </w:style>
-  <w:style w:type="character" w:default="1" w:styleId="DefaultParagraphFont">
+  <w:style w:type="character" w:default="1" w:styleId="Kappaleenoletusfontti">
     <w:name w:val="Default Paragraph Font"/>
     <w:uiPriority w:val="1"/>
     <w:semiHidden/>
     <w:unhideWhenUsed/>
   </w:style>
-  <w:style w:type="table" w:default="1" w:styleId="TableNormal">
+  <w:style w:type="table" w:default="1" w:styleId="Normaalitaulukko">
     <w:name w:val="Normal Table"/>
     <w:uiPriority w:val="99"/>
     <w:semiHidden/>
@@ -644,16 +993,16 @@
       </w:tblCellMar>
     </w:tblPr>
   </w:style>
-  <w:style w:type="numbering" w:default="1" w:styleId="NoList">
+  <w:style w:type="numbering" w:default="1" w:styleId="Eiluetteloa">
     <w:name w:val="No List"/>
     <w:uiPriority w:val="99"/>
     <w:semiHidden/>
     <w:unhideWhenUsed/>
   </w:style>
-  <w:style w:type="character" w:customStyle="1" w:styleId="Heading1Char">
-    <w:name w:val="Heading 1 Char"/>
-    <w:basedOn w:val="DefaultParagraphFont"/>
-    <w:link w:val="Heading1"/>
+  <w:style w:type="character" w:customStyle="1" w:styleId="Otsikko1Char">
+    <w:name w:val="Otsikko 1 Char"/>
+    <w:basedOn w:val="Kappaleenoletusfontti"/>
+    <w:link w:val="Otsikko1"/>
     <w:uiPriority w:val="9"/>
     <w:rsid w:val="00507EBD"/>
     <w:rPr>
@@ -663,10 +1012,10 @@
       <w:szCs w:val="40"/>
     </w:rPr>
   </w:style>
-  <w:style w:type="character" w:customStyle="1" w:styleId="Heading2Char">
-    <w:name w:val="Heading 2 Char"/>
-    <w:basedOn w:val="DefaultParagraphFont"/>
-    <w:link w:val="Heading2"/>
+  <w:style w:type="character" w:customStyle="1" w:styleId="Otsikko2Char">
+    <w:name w:val="Otsikko 2 Char"/>
+    <w:basedOn w:val="Kappaleenoletusfontti"/>
+    <w:link w:val="Otsikko2"/>
     <w:uiPriority w:val="9"/>
     <w:semiHidden/>
     <w:rsid w:val="00507EBD"/>
@@ -677,10 +1026,10 @@
       <w:szCs w:val="32"/>
     </w:rPr>
   </w:style>
-  <w:style w:type="character" w:customStyle="1" w:styleId="Heading3Char">
-    <w:name w:val="Heading 3 Char"/>
-    <w:basedOn w:val="DefaultParagraphFont"/>
-    <w:link w:val="Heading3"/>
+  <w:style w:type="character" w:customStyle="1" w:styleId="Otsikko3Char">
+    <w:name w:val="Otsikko 3 Char"/>
+    <w:basedOn w:val="Kappaleenoletusfontti"/>
+    <w:link w:val="Otsikko3"/>
     <w:uiPriority w:val="9"/>
     <w:semiHidden/>
     <w:rsid w:val="00507EBD"/>
@@ -691,10 +1040,10 @@
       <w:szCs w:val="28"/>
     </w:rPr>
   </w:style>
-  <w:style w:type="character" w:customStyle="1" w:styleId="Heading4Char">
-    <w:name w:val="Heading 4 Char"/>
-    <w:basedOn w:val="DefaultParagraphFont"/>
-    <w:link w:val="Heading4"/>
+  <w:style w:type="character" w:customStyle="1" w:styleId="Otsikko4Char">
+    <w:name w:val="Otsikko 4 Char"/>
+    <w:basedOn w:val="Kappaleenoletusfontti"/>
+    <w:link w:val="Otsikko4"/>
     <w:uiPriority w:val="9"/>
     <w:semiHidden/>
     <w:rsid w:val="00507EBD"/>
@@ -705,10 +1054,10 @@
       <w:color w:val="0F4761" w:themeColor="accent1" w:themeShade="BF"/>
     </w:rPr>
   </w:style>
-  <w:style w:type="character" w:customStyle="1" w:styleId="Heading5Char">
-    <w:name w:val="Heading 5 Char"/>
-    <w:basedOn w:val="DefaultParagraphFont"/>
-    <w:link w:val="Heading5"/>
+  <w:style w:type="character" w:customStyle="1" w:styleId="Otsikko5Char">
+    <w:name w:val="Otsikko 5 Char"/>
+    <w:basedOn w:val="Kappaleenoletusfontti"/>
+    <w:link w:val="Otsikko5"/>
     <w:uiPriority w:val="9"/>
     <w:semiHidden/>
     <w:rsid w:val="00507EBD"/>
@@ -717,10 +1066,10 @@
       <w:color w:val="0F4761" w:themeColor="accent1" w:themeShade="BF"/>
     </w:rPr>
   </w:style>
-  <w:style w:type="character" w:customStyle="1" w:styleId="Heading6Char">
-    <w:name w:val="Heading 6 Char"/>
-    <w:basedOn w:val="DefaultParagraphFont"/>
-    <w:link w:val="Heading6"/>
+  <w:style w:type="character" w:customStyle="1" w:styleId="Otsikko6Char">
+    <w:name w:val="Otsikko 6 Char"/>
+    <w:basedOn w:val="Kappaleenoletusfontti"/>
+    <w:link w:val="Otsikko6"/>
     <w:uiPriority w:val="9"/>
     <w:semiHidden/>
     <w:rsid w:val="00507EBD"/>
@@ -731,10 +1080,10 @@
       <w:color w:val="595959" w:themeColor="text1" w:themeTint="A6"/>
     </w:rPr>
   </w:style>
-  <w:style w:type="character" w:customStyle="1" w:styleId="Heading7Char">
-    <w:name w:val="Heading 7 Char"/>
-    <w:basedOn w:val="DefaultParagraphFont"/>
-    <w:link w:val="Heading7"/>
+  <w:style w:type="character" w:customStyle="1" w:styleId="Otsikko7Char">
+    <w:name w:val="Otsikko 7 Char"/>
+    <w:basedOn w:val="Kappaleenoletusfontti"/>
+    <w:link w:val="Otsikko7"/>
     <w:uiPriority w:val="9"/>
     <w:semiHidden/>
     <w:rsid w:val="00507EBD"/>
@@ -743,10 +1092,10 @@
       <w:color w:val="595959" w:themeColor="text1" w:themeTint="A6"/>
     </w:rPr>
   </w:style>
-  <w:style w:type="character" w:customStyle="1" w:styleId="Heading8Char">
-    <w:name w:val="Heading 8 Char"/>
-    <w:basedOn w:val="DefaultParagraphFont"/>
-    <w:link w:val="Heading8"/>
+  <w:style w:type="character" w:customStyle="1" w:styleId="Otsikko8Char">
+    <w:name w:val="Otsikko 8 Char"/>
+    <w:basedOn w:val="Kappaleenoletusfontti"/>
+    <w:link w:val="Otsikko8"/>
     <w:uiPriority w:val="9"/>
     <w:semiHidden/>
     <w:rsid w:val="00507EBD"/>
@@ -757,10 +1106,10 @@
       <w:color w:val="272727" w:themeColor="text1" w:themeTint="D8"/>
     </w:rPr>
   </w:style>
-  <w:style w:type="character" w:customStyle="1" w:styleId="Heading9Char">
-    <w:name w:val="Heading 9 Char"/>
-    <w:basedOn w:val="DefaultParagraphFont"/>
-    <w:link w:val="Heading9"/>
+  <w:style w:type="character" w:customStyle="1" w:styleId="Otsikko9Char">
+    <w:name w:val="Otsikko 9 Char"/>
+    <w:basedOn w:val="Kappaleenoletusfontti"/>
+    <w:link w:val="Otsikko9"/>
     <w:uiPriority w:val="9"/>
     <w:semiHidden/>
     <w:rsid w:val="00507EBD"/>
@@ -769,11 +1118,11 @@
       <w:color w:val="272727" w:themeColor="text1" w:themeTint="D8"/>
     </w:rPr>
   </w:style>
-  <w:style w:type="paragraph" w:styleId="Title">
+  <w:style w:type="paragraph" w:styleId="Otsikko">
     <w:name w:val="Title"/>
-    <w:basedOn w:val="Normal"/>
-    <w:next w:val="Normal"/>
-    <w:link w:val="TitleChar"/>
+    <w:basedOn w:val="Normaali"/>
+    <w:next w:val="Normaali"/>
+    <w:link w:val="OtsikkoChar"/>
     <w:uiPriority w:val="10"/>
     <w:qFormat/>
     <w:rsid w:val="00507EBD"/>
@@ -789,10 +1138,10 @@
       <w:szCs w:val="56"/>
     </w:rPr>
   </w:style>
-  <w:style w:type="character" w:customStyle="1" w:styleId="TitleChar">
-    <w:name w:val="Title Char"/>
-    <w:basedOn w:val="DefaultParagraphFont"/>
-    <w:link w:val="Title"/>
+  <w:style w:type="character" w:customStyle="1" w:styleId="OtsikkoChar">
+    <w:name w:val="Otsikko Char"/>
+    <w:basedOn w:val="Kappaleenoletusfontti"/>
+    <w:link w:val="Otsikko"/>
     <w:uiPriority w:val="10"/>
     <w:rsid w:val="00507EBD"/>
     <w:rPr>
@@ -803,11 +1152,11 @@
       <w:szCs w:val="56"/>
     </w:rPr>
   </w:style>
-  <w:style w:type="paragraph" w:styleId="Subtitle">
+  <w:style w:type="paragraph" w:styleId="Alaotsikko">
     <w:name w:val="Subtitle"/>
-    <w:basedOn w:val="Normal"/>
-    <w:next w:val="Normal"/>
-    <w:link w:val="SubtitleChar"/>
+    <w:basedOn w:val="Normaali"/>
+    <w:next w:val="Normaali"/>
+    <w:link w:val="AlaotsikkoChar"/>
     <w:uiPriority w:val="11"/>
     <w:qFormat/>
     <w:rsid w:val="00507EBD"/>
@@ -824,10 +1173,10 @@
       <w:szCs w:val="28"/>
     </w:rPr>
   </w:style>
-  <w:style w:type="character" w:customStyle="1" w:styleId="SubtitleChar">
-    <w:name w:val="Subtitle Char"/>
-    <w:basedOn w:val="DefaultParagraphFont"/>
-    <w:link w:val="Subtitle"/>
+  <w:style w:type="character" w:customStyle="1" w:styleId="AlaotsikkoChar">
+    <w:name w:val="Alaotsikko Char"/>
+    <w:basedOn w:val="Kappaleenoletusfontti"/>
+    <w:link w:val="Alaotsikko"/>
     <w:uiPriority w:val="11"/>
     <w:rsid w:val="00507EBD"/>
     <w:rPr>
@@ -838,11 +1187,11 @@
       <w:szCs w:val="28"/>
     </w:rPr>
   </w:style>
-  <w:style w:type="paragraph" w:styleId="Quote">
+  <w:style w:type="paragraph" w:styleId="Lainaus">
     <w:name w:val="Quote"/>
-    <w:basedOn w:val="Normal"/>
-    <w:next w:val="Normal"/>
-    <w:link w:val="QuoteChar"/>
+    <w:basedOn w:val="Normaali"/>
+    <w:next w:val="Normaali"/>
+    <w:link w:val="LainausChar"/>
     <w:uiPriority w:val="29"/>
     <w:qFormat/>
     <w:rsid w:val="00507EBD"/>
@@ -856,10 +1205,10 @@
       <w:color w:val="404040" w:themeColor="text1" w:themeTint="BF"/>
     </w:rPr>
   </w:style>
-  <w:style w:type="character" w:customStyle="1" w:styleId="QuoteChar">
-    <w:name w:val="Quote Char"/>
-    <w:basedOn w:val="DefaultParagraphFont"/>
-    <w:link w:val="Quote"/>
+  <w:style w:type="character" w:customStyle="1" w:styleId="LainausChar">
+    <w:name w:val="Lainaus Char"/>
+    <w:basedOn w:val="Kappaleenoletusfontti"/>
+    <w:link w:val="Lainaus"/>
     <w:uiPriority w:val="29"/>
     <w:rsid w:val="00507EBD"/>
     <w:rPr>
@@ -868,9 +1217,9 @@
       <w:color w:val="404040" w:themeColor="text1" w:themeTint="BF"/>
     </w:rPr>
   </w:style>
-  <w:style w:type="paragraph" w:styleId="ListParagraph">
+  <w:style w:type="paragraph" w:styleId="Luettelokappale">
     <w:name w:val="List Paragraph"/>
-    <w:basedOn w:val="Normal"/>
+    <w:basedOn w:val="Normaali"/>
     <w:uiPriority w:val="34"/>
     <w:qFormat/>
     <w:rsid w:val="00507EBD"/>
@@ -879,9 +1228,9 @@
       <w:contextualSpacing/>
     </w:pPr>
   </w:style>
-  <w:style w:type="character" w:styleId="IntenseEmphasis">
+  <w:style w:type="character" w:styleId="Voimakaskorostus">
     <w:name w:val="Intense Emphasis"/>
-    <w:basedOn w:val="DefaultParagraphFont"/>
+    <w:basedOn w:val="Kappaleenoletusfontti"/>
     <w:uiPriority w:val="21"/>
     <w:qFormat/>
     <w:rsid w:val="00507EBD"/>
@@ -891,11 +1240,11 @@
       <w:color w:val="0F4761" w:themeColor="accent1" w:themeShade="BF"/>
     </w:rPr>
   </w:style>
-  <w:style w:type="paragraph" w:styleId="IntenseQuote">
+  <w:style w:type="paragraph" w:styleId="Erottuvalainaus">
     <w:name w:val="Intense Quote"/>
-    <w:basedOn w:val="Normal"/>
-    <w:next w:val="Normal"/>
-    <w:link w:val="IntenseQuoteChar"/>
+    <w:basedOn w:val="Normaali"/>
+    <w:next w:val="Normaali"/>
+    <w:link w:val="ErottuvalainausChar"/>
     <w:uiPriority w:val="30"/>
     <w:qFormat/>
     <w:rsid w:val="00507EBD"/>
@@ -914,10 +1263,10 @@
       <w:color w:val="0F4761" w:themeColor="accent1" w:themeShade="BF"/>
     </w:rPr>
   </w:style>
-  <w:style w:type="character" w:customStyle="1" w:styleId="IntenseQuoteChar">
-    <w:name w:val="Intense Quote Char"/>
-    <w:basedOn w:val="DefaultParagraphFont"/>
-    <w:link w:val="IntenseQuote"/>
+  <w:style w:type="character" w:customStyle="1" w:styleId="ErottuvalainausChar">
+    <w:name w:val="Erottuva lainaus Char"/>
+    <w:basedOn w:val="Kappaleenoletusfontti"/>
+    <w:link w:val="Erottuvalainaus"/>
     <w:uiPriority w:val="30"/>
     <w:rsid w:val="00507EBD"/>
     <w:rPr>
@@ -926,9 +1275,9 @@
       <w:color w:val="0F4761" w:themeColor="accent1" w:themeShade="BF"/>
     </w:rPr>
   </w:style>
-  <w:style w:type="character" w:styleId="IntenseReference">
+  <w:style w:type="character" w:styleId="Erottuvaviittaus">
     <w:name w:val="Intense Reference"/>
-    <w:basedOn w:val="DefaultParagraphFont"/>
+    <w:basedOn w:val="Kappaleenoletusfontti"/>
     <w:uiPriority w:val="32"/>
     <w:qFormat/>
     <w:rsid w:val="00507EBD"/>

</xml_diff>

<commit_message>
Kuva lähteet lisätty tiedostoon
</commit_message>
<xml_diff>
--- a/documents/img-sources.docx
+++ b/documents/img-sources.docx
@@ -220,7 +220,7 @@
         </w:rPr>
         <w:t xml:space="preserve">: </w:t>
       </w:r>
-      <w:hyperlink r:id="rId5" w:history="1">
+      <w:hyperlink w:history="1" r:id="rId5">
         <w:r>
           <w:rPr>
             <w:rStyle w:val="Hyperlink"/>
@@ -240,7 +240,7 @@
       <w:r>
         <w:t xml:space="preserve">lisenssillä. </w:t>
       </w:r>
-      <w:hyperlink r:id="rId6" w:history="1">
+      <w:hyperlink w:history="1" r:id="rId6">
         <w:r>
           <w:rPr>
             <w:rStyle w:val="Hyperlink"/>
@@ -418,7 +418,7 @@
         </w:rPr>
         <w:t xml:space="preserve">ringoffire.png: </w:t>
       </w:r>
-      <w:hyperlink r:id="rId7" w:history="1">
+      <w:hyperlink w:history="1" r:id="rId7">
         <w:r>
           <w:rPr>
             <w:rStyle w:val="Hyperlink"/>
@@ -438,7 +438,7 @@
       <w:r>
         <w:t xml:space="preserve">lisenssillä. </w:t>
       </w:r>
-      <w:hyperlink r:id="rId8" w:history="1">
+      <w:hyperlink w:history="1" r:id="rId8">
         <w:r>
           <w:rPr>
             <w:rStyle w:val="Hyperlink"/>
@@ -466,30 +466,209 @@
           <w:numId w:val="1"/>
         </w:numPr>
         <w:rPr>
-          <w:b/>
-          <w:bCs/>
-        </w:rPr>
-      </w:pPr>
-      <w:r>
-        <w:rPr>
-          <w:b/>
-          <w:bCs/>
+          <w:b w:val="1"/>
+          <w:bCs w:val="1"/>
+        </w:rPr>
+      </w:pPr>
+      <w:r>
+        <w:rPr>
+          <w:b w:val="1"/>
+          <w:bCs w:val="1"/>
         </w:rPr>
         <w:t>riisihattu-miuku.png</w:t>
       </w:r>
       <w:r>
         <w:rPr>
-          <w:b/>
-          <w:bCs/>
+          <w:b w:val="1"/>
+          <w:bCs w:val="1"/>
         </w:rPr>
         <w:t xml:space="preserve">: </w:t>
       </w:r>
       <w:r>
+        <w:rPr/>
         <w:t>Alkuperäinen kuva Sonja Putaala 2025. Editoinut Sonja Putaala.</w:t>
       </w:r>
     </w:p>
+    <w:p>
+      <w:pPr>
+        <w:pStyle w:val="ListParagraph"/>
+        <w:ind w:left="720"/>
+        <w:rPr>
+          <w:b w:val="1"/>
+          <w:bCs w:val="1"/>
+        </w:rPr>
+      </w:pPr>
+    </w:p>
+    <w:p>
+      <w:pPr>
+        <w:pStyle w:val="ListParagraph"/>
+        <w:numPr>
+          <w:ilvl w:val="0"/>
+          <w:numId w:val="1"/>
+        </w:numPr>
+        <w:rPr>
+          <w:noProof w:val="0"/>
+          <w:lang w:val="en-US"/>
+        </w:rPr>
+      </w:pPr>
+      <w:r>
+        <w:rPr>
+          <w:b w:val="1"/>
+          <w:bCs w:val="1"/>
+          <w:lang w:val="en-US"/>
+        </w:rPr>
+        <w:t>cGame1-1... cGame5-9.png</w:t>
+      </w:r>
+      <w:r>
+        <w:rPr>
+          <w:b w:val="1"/>
+          <w:bCs w:val="1"/>
+          <w:lang w:val="en-US"/>
+        </w:rPr>
+        <w:t>:</w:t>
+      </w:r>
+      <w:r>
+        <w:rPr>
+          <w:b w:val="1"/>
+          <w:bCs w:val="1"/>
+          <w:lang w:val="en-US"/>
+        </w:rPr>
+        <w:t xml:space="preserve"> </w:t>
+      </w:r>
+      <w:r>
+        <w:rPr>
+          <w:b w:val="0"/>
+          <w:bCs w:val="0"/>
+          <w:lang w:val="en-US"/>
+        </w:rPr>
+        <w:t xml:space="preserve">Kuvat </w:t>
+      </w:r>
+      <w:r>
+        <w:rPr>
+          <w:b w:val="0"/>
+          <w:bCs w:val="0"/>
+          <w:lang w:val="en-US"/>
+        </w:rPr>
+        <w:t>editoinut</w:t>
+      </w:r>
+      <w:r>
+        <w:rPr>
+          <w:b w:val="0"/>
+          <w:bCs w:val="0"/>
+          <w:lang w:val="en-US"/>
+        </w:rPr>
+        <w:t xml:space="preserve"> Joni </w:t>
+      </w:r>
+      <w:r>
+        <w:rPr>
+          <w:b w:val="0"/>
+          <w:bCs w:val="0"/>
+          <w:lang w:val="en-US"/>
+        </w:rPr>
+        <w:t>Liuku</w:t>
+      </w:r>
+      <w:r>
+        <w:rPr>
+          <w:b w:val="0"/>
+          <w:bCs w:val="0"/>
+          <w:lang w:val="en-US"/>
+        </w:rPr>
+        <w:t>. Alkuperä:</w:t>
+      </w:r>
+      <w:r>
+        <w:rPr>
+          <w:b w:val="0"/>
+          <w:bCs w:val="0"/>
+          <w:lang w:val="en-US"/>
+        </w:rPr>
+        <w:t>maps-for-free.com</w:t>
+      </w:r>
+      <w:r>
+        <w:rPr>
+          <w:b w:val="0"/>
+          <w:bCs w:val="0"/>
+          <w:lang w:val="en-US"/>
+        </w:rPr>
+        <w:t xml:space="preserve">. </w:t>
+      </w:r>
+      <w:r>
+        <w:rPr>
+          <w:rFonts w:ascii="Arial" w:hAnsi="Arial" w:eastAsia="Arial" w:cs="Arial"/>
+          <w:b w:val="0"/>
+          <w:bCs w:val="0"/>
+          <w:i w:val="0"/>
+          <w:iCs w:val="0"/>
+          <w:caps w:val="0"/>
+          <w:smallCaps w:val="0"/>
+          <w:noProof w:val="0"/>
+          <w:color w:val="000000" w:themeColor="text1" w:themeTint="FF" w:themeShade="FF"/>
+          <w:lang w:val="en-US"/>
+        </w:rPr>
+        <w:t xml:space="preserve">MFF-maps are released under Creative Commons CC0. You are free to adapt and use the relief maps and relief layer for commercial purposes without </w:t>
+      </w:r>
+      <w:r>
+        <w:rPr>
+          <w:rFonts w:ascii="Arial" w:hAnsi="Arial" w:eastAsia="Arial" w:cs="Arial"/>
+          <w:b w:val="0"/>
+          <w:bCs w:val="0"/>
+          <w:i w:val="0"/>
+          <w:iCs w:val="0"/>
+          <w:caps w:val="0"/>
+          <w:smallCaps w:val="0"/>
+          <w:noProof w:val="0"/>
+          <w:color w:val="000000" w:themeColor="text1" w:themeTint="FF" w:themeShade="FF"/>
+          <w:lang w:val="en-US"/>
+        </w:rPr>
+        <w:t>attributing</w:t>
+      </w:r>
+      <w:r>
+        <w:rPr>
+          <w:rFonts w:ascii="Arial" w:hAnsi="Arial" w:eastAsia="Arial" w:cs="Arial"/>
+          <w:b w:val="0"/>
+          <w:bCs w:val="0"/>
+          <w:i w:val="0"/>
+          <w:iCs w:val="0"/>
+          <w:caps w:val="0"/>
+          <w:smallCaps w:val="0"/>
+          <w:noProof w:val="0"/>
+          <w:color w:val="000000" w:themeColor="text1" w:themeTint="FF" w:themeShade="FF"/>
+          <w:lang w:val="en-US"/>
+        </w:rPr>
+        <w:t xml:space="preserve"> the original author or source. Although not </w:t>
+      </w:r>
+      <w:r>
+        <w:rPr>
+          <w:rFonts w:ascii="Arial" w:hAnsi="Arial" w:eastAsia="Arial" w:cs="Arial"/>
+          <w:b w:val="0"/>
+          <w:bCs w:val="0"/>
+          <w:i w:val="0"/>
+          <w:iCs w:val="0"/>
+          <w:caps w:val="0"/>
+          <w:smallCaps w:val="0"/>
+          <w:noProof w:val="0"/>
+          <w:color w:val="000000" w:themeColor="text1" w:themeTint="FF" w:themeShade="FF"/>
+          <w:lang w:val="en-US"/>
+        </w:rPr>
+        <w:t>required</w:t>
+      </w:r>
+      <w:r>
+        <w:rPr>
+          <w:rFonts w:ascii="Arial" w:hAnsi="Arial" w:eastAsia="Arial" w:cs="Arial"/>
+          <w:b w:val="0"/>
+          <w:bCs w:val="0"/>
+          <w:i w:val="0"/>
+          <w:iCs w:val="0"/>
+          <w:caps w:val="0"/>
+          <w:smallCaps w:val="0"/>
+          <w:noProof w:val="0"/>
+          <w:color w:val="000000" w:themeColor="text1" w:themeTint="FF" w:themeShade="FF"/>
+          <w:lang w:val="en-US"/>
+        </w:rPr>
+        <w:t>, a link to maps-for-free.com is appreciated.</w:t>
+      </w:r>
+    </w:p>
     <w:sectPr>
-      <w:pgSz w:w="11906" w:h="16838"/>
+      <w:pgSz w:w="11906" w:h="16838" w:orient="portrait"/>
       <w:pgMar w:top="1417" w:right="1134" w:bottom="1417" w:left="1134" w:header="708" w:footer="708" w:gutter="0"/>
       <w:cols w:space="708"/>
       <w:docGrid w:linePitch="360"/>
@@ -513,7 +692,7 @@
         <w:ind w:left="720" w:hanging="360"/>
       </w:pPr>
       <w:rPr>
-        <w:rFonts w:ascii="Symbol" w:hAnsi="Symbol" w:hint="default"/>
+        <w:rFonts w:hint="default" w:ascii="Symbol" w:hAnsi="Symbol"/>
       </w:rPr>
     </w:lvl>
     <w:lvl w:ilvl="1" w:tplc="040B0003" w:tentative="1">
@@ -525,7 +704,7 @@
         <w:ind w:left="1440" w:hanging="360"/>
       </w:pPr>
       <w:rPr>
-        <w:rFonts w:ascii="Courier New" w:hAnsi="Courier New" w:cs="Courier New" w:hint="default"/>
+        <w:rFonts w:hint="default" w:ascii="Courier New" w:hAnsi="Courier New" w:cs="Courier New"/>
       </w:rPr>
     </w:lvl>
     <w:lvl w:ilvl="2" w:tplc="040B0005" w:tentative="1">
@@ -537,7 +716,7 @@
         <w:ind w:left="2160" w:hanging="360"/>
       </w:pPr>
       <w:rPr>
-        <w:rFonts w:ascii="Wingdings" w:hAnsi="Wingdings" w:hint="default"/>
+        <w:rFonts w:hint="default" w:ascii="Wingdings" w:hAnsi="Wingdings"/>
       </w:rPr>
     </w:lvl>
     <w:lvl w:ilvl="3" w:tplc="040B0001" w:tentative="1">
@@ -549,7 +728,7 @@
         <w:ind w:left="2880" w:hanging="360"/>
       </w:pPr>
       <w:rPr>
-        <w:rFonts w:ascii="Symbol" w:hAnsi="Symbol" w:hint="default"/>
+        <w:rFonts w:hint="default" w:ascii="Symbol" w:hAnsi="Symbol"/>
       </w:rPr>
     </w:lvl>
     <w:lvl w:ilvl="4" w:tplc="040B0003" w:tentative="1">
@@ -561,7 +740,7 @@
         <w:ind w:left="3600" w:hanging="360"/>
       </w:pPr>
       <w:rPr>
-        <w:rFonts w:ascii="Courier New" w:hAnsi="Courier New" w:cs="Courier New" w:hint="default"/>
+        <w:rFonts w:hint="default" w:ascii="Courier New" w:hAnsi="Courier New" w:cs="Courier New"/>
       </w:rPr>
     </w:lvl>
     <w:lvl w:ilvl="5" w:tplc="040B0005" w:tentative="1">
@@ -573,7 +752,7 @@
         <w:ind w:left="4320" w:hanging="360"/>
       </w:pPr>
       <w:rPr>
-        <w:rFonts w:ascii="Wingdings" w:hAnsi="Wingdings" w:hint="default"/>
+        <w:rFonts w:hint="default" w:ascii="Wingdings" w:hAnsi="Wingdings"/>
       </w:rPr>
     </w:lvl>
     <w:lvl w:ilvl="6" w:tplc="040B0001" w:tentative="1">
@@ -585,7 +764,7 @@
         <w:ind w:left="5040" w:hanging="360"/>
       </w:pPr>
       <w:rPr>
-        <w:rFonts w:ascii="Symbol" w:hAnsi="Symbol" w:hint="default"/>
+        <w:rFonts w:hint="default" w:ascii="Symbol" w:hAnsi="Symbol"/>
       </w:rPr>
     </w:lvl>
     <w:lvl w:ilvl="7" w:tplc="040B0003" w:tentative="1">
@@ -597,7 +776,7 @@
         <w:ind w:left="5760" w:hanging="360"/>
       </w:pPr>
       <w:rPr>
-        <w:rFonts w:ascii="Courier New" w:hAnsi="Courier New" w:cs="Courier New" w:hint="default"/>
+        <w:rFonts w:hint="default" w:ascii="Courier New" w:hAnsi="Courier New" w:cs="Courier New"/>
       </w:rPr>
     </w:lvl>
     <w:lvl w:ilvl="8" w:tplc="040B0005" w:tentative="1">
@@ -609,7 +788,7 @@
         <w:ind w:left="6480" w:hanging="360"/>
       </w:pPr>
       <w:rPr>
-        <w:rFonts w:ascii="Wingdings" w:hAnsi="Wingdings" w:hint="default"/>
+        <w:rFonts w:hint="default" w:ascii="Wingdings" w:hAnsi="Wingdings"/>
       </w:rPr>
     </w:lvl>
   </w:abstractNum>
@@ -624,7 +803,7 @@
   <w:docDefaults>
     <w:rPrDefault>
       <w:rPr>
-        <w:rFonts w:asciiTheme="minorHAnsi" w:eastAsiaTheme="minorHAnsi" w:hAnsiTheme="minorHAnsi" w:cstheme="minorBidi"/>
+        <w:rFonts w:asciiTheme="minorHAnsi" w:hAnsiTheme="minorHAnsi" w:eastAsiaTheme="minorHAnsi" w:cstheme="minorBidi"/>
         <w:kern w:val="2"/>
         <w:sz w:val="24"/>
         <w:szCs w:val="24"/>
@@ -641,14 +820,14 @@
   <w:latentStyles w:defLockedState="0" w:defUIPriority="99" w:defSemiHidden="0" w:defUnhideWhenUsed="0" w:defQFormat="0" w:count="376">
     <w:lsdException w:name="Normal" w:uiPriority="0" w:qFormat="1"/>
     <w:lsdException w:name="heading 1" w:uiPriority="9" w:qFormat="1"/>
-    <w:lsdException w:name="heading 2" w:semiHidden="1" w:uiPriority="9" w:unhideWhenUsed="1" w:qFormat="1"/>
-    <w:lsdException w:name="heading 3" w:semiHidden="1" w:uiPriority="9" w:unhideWhenUsed="1" w:qFormat="1"/>
-    <w:lsdException w:name="heading 4" w:semiHidden="1" w:uiPriority="9" w:unhideWhenUsed="1" w:qFormat="1"/>
-    <w:lsdException w:name="heading 5" w:semiHidden="1" w:uiPriority="9" w:unhideWhenUsed="1" w:qFormat="1"/>
-    <w:lsdException w:name="heading 6" w:semiHidden="1" w:uiPriority="9" w:unhideWhenUsed="1" w:qFormat="1"/>
-    <w:lsdException w:name="heading 7" w:semiHidden="1" w:uiPriority="9" w:unhideWhenUsed="1" w:qFormat="1"/>
-    <w:lsdException w:name="heading 8" w:semiHidden="1" w:uiPriority="9" w:unhideWhenUsed="1" w:qFormat="1"/>
-    <w:lsdException w:name="heading 9" w:semiHidden="1" w:uiPriority="9" w:unhideWhenUsed="1" w:qFormat="1"/>
+    <w:lsdException w:name="heading 2" w:uiPriority="9" w:semiHidden="1" w:unhideWhenUsed="1" w:qFormat="1"/>
+    <w:lsdException w:name="heading 3" w:uiPriority="9" w:semiHidden="1" w:unhideWhenUsed="1" w:qFormat="1"/>
+    <w:lsdException w:name="heading 4" w:uiPriority="9" w:semiHidden="1" w:unhideWhenUsed="1" w:qFormat="1"/>
+    <w:lsdException w:name="heading 5" w:uiPriority="9" w:semiHidden="1" w:unhideWhenUsed="1" w:qFormat="1"/>
+    <w:lsdException w:name="heading 6" w:uiPriority="9" w:semiHidden="1" w:unhideWhenUsed="1" w:qFormat="1"/>
+    <w:lsdException w:name="heading 7" w:uiPriority="9" w:semiHidden="1" w:unhideWhenUsed="1" w:qFormat="1"/>
+    <w:lsdException w:name="heading 8" w:uiPriority="9" w:semiHidden="1" w:unhideWhenUsed="1" w:qFormat="1"/>
+    <w:lsdException w:name="heading 9" w:uiPriority="9" w:semiHidden="1" w:unhideWhenUsed="1" w:qFormat="1"/>
     <w:lsdException w:name="index 1" w:semiHidden="1" w:unhideWhenUsed="1"/>
     <w:lsdException w:name="index 2" w:semiHidden="1" w:unhideWhenUsed="1"/>
     <w:lsdException w:name="index 3" w:semiHidden="1" w:unhideWhenUsed="1"/>
@@ -658,22 +837,22 @@
     <w:lsdException w:name="index 7" w:semiHidden="1" w:unhideWhenUsed="1"/>
     <w:lsdException w:name="index 8" w:semiHidden="1" w:unhideWhenUsed="1"/>
     <w:lsdException w:name="index 9" w:semiHidden="1" w:unhideWhenUsed="1"/>
-    <w:lsdException w:name="toc 1" w:semiHidden="1" w:uiPriority="39" w:unhideWhenUsed="1"/>
-    <w:lsdException w:name="toc 2" w:semiHidden="1" w:uiPriority="39" w:unhideWhenUsed="1"/>
-    <w:lsdException w:name="toc 3" w:semiHidden="1" w:uiPriority="39" w:unhideWhenUsed="1"/>
-    <w:lsdException w:name="toc 4" w:semiHidden="1" w:uiPriority="39" w:unhideWhenUsed="1"/>
-    <w:lsdException w:name="toc 5" w:semiHidden="1" w:uiPriority="39" w:unhideWhenUsed="1"/>
-    <w:lsdException w:name="toc 6" w:semiHidden="1" w:uiPriority="39" w:unhideWhenUsed="1"/>
-    <w:lsdException w:name="toc 7" w:semiHidden="1" w:uiPriority="39" w:unhideWhenUsed="1"/>
-    <w:lsdException w:name="toc 8" w:semiHidden="1" w:uiPriority="39" w:unhideWhenUsed="1"/>
-    <w:lsdException w:name="toc 9" w:semiHidden="1" w:uiPriority="39" w:unhideWhenUsed="1"/>
+    <w:lsdException w:name="toc 1" w:uiPriority="39" w:semiHidden="1" w:unhideWhenUsed="1"/>
+    <w:lsdException w:name="toc 2" w:uiPriority="39" w:semiHidden="1" w:unhideWhenUsed="1"/>
+    <w:lsdException w:name="toc 3" w:uiPriority="39" w:semiHidden="1" w:unhideWhenUsed="1"/>
+    <w:lsdException w:name="toc 4" w:uiPriority="39" w:semiHidden="1" w:unhideWhenUsed="1"/>
+    <w:lsdException w:name="toc 5" w:uiPriority="39" w:semiHidden="1" w:unhideWhenUsed="1"/>
+    <w:lsdException w:name="toc 6" w:uiPriority="39" w:semiHidden="1" w:unhideWhenUsed="1"/>
+    <w:lsdException w:name="toc 7" w:uiPriority="39" w:semiHidden="1" w:unhideWhenUsed="1"/>
+    <w:lsdException w:name="toc 8" w:uiPriority="39" w:semiHidden="1" w:unhideWhenUsed="1"/>
+    <w:lsdException w:name="toc 9" w:uiPriority="39" w:semiHidden="1" w:unhideWhenUsed="1"/>
     <w:lsdException w:name="Normal Indent" w:semiHidden="1" w:unhideWhenUsed="1"/>
     <w:lsdException w:name="footnote text" w:semiHidden="1" w:unhideWhenUsed="1"/>
     <w:lsdException w:name="annotation text" w:semiHidden="1" w:unhideWhenUsed="1"/>
     <w:lsdException w:name="header" w:semiHidden="1" w:unhideWhenUsed="1"/>
     <w:lsdException w:name="footer" w:semiHidden="1" w:unhideWhenUsed="1"/>
     <w:lsdException w:name="index heading" w:semiHidden="1" w:unhideWhenUsed="1"/>
-    <w:lsdException w:name="caption" w:semiHidden="1" w:uiPriority="35" w:unhideWhenUsed="1" w:qFormat="1"/>
+    <w:lsdException w:name="caption" w:uiPriority="35" w:semiHidden="1" w:unhideWhenUsed="1" w:qFormat="1"/>
     <w:lsdException w:name="table of figures" w:semiHidden="1" w:unhideWhenUsed="1"/>
     <w:lsdException w:name="envelope address" w:semiHidden="1" w:unhideWhenUsed="1"/>
     <w:lsdException w:name="envelope return" w:semiHidden="1" w:unhideWhenUsed="1"/>
@@ -704,7 +883,7 @@
     <w:lsdException w:name="Title" w:uiPriority="10" w:qFormat="1"/>
     <w:lsdException w:name="Closing" w:semiHidden="1" w:unhideWhenUsed="1"/>
     <w:lsdException w:name="Signature" w:semiHidden="1" w:unhideWhenUsed="1"/>
-    <w:lsdException w:name="Default Paragraph Font" w:semiHidden="1" w:uiPriority="1" w:unhideWhenUsed="1"/>
+    <w:lsdException w:name="Default Paragraph Font" w:uiPriority="1" w:semiHidden="1" w:unhideWhenUsed="1"/>
     <w:lsdException w:name="Body Text" w:semiHidden="1" w:unhideWhenUsed="1"/>
     <w:lsdException w:name="Body Text Indent" w:semiHidden="1" w:unhideWhenUsed="1"/>
     <w:lsdException w:name="List Continue" w:semiHidden="1" w:unhideWhenUsed="1"/>
@@ -904,8 +1083,8 @@
     <w:lsdException w:name="Subtle Reference" w:uiPriority="31" w:qFormat="1"/>
     <w:lsdException w:name="Intense Reference" w:uiPriority="32" w:qFormat="1"/>
     <w:lsdException w:name="Book Title" w:uiPriority="33" w:qFormat="1"/>
-    <w:lsdException w:name="Bibliography" w:semiHidden="1" w:uiPriority="37" w:unhideWhenUsed="1"/>
-    <w:lsdException w:name="TOC Heading" w:semiHidden="1" w:uiPriority="39" w:unhideWhenUsed="1" w:qFormat="1"/>
+    <w:lsdException w:name="Bibliography" w:uiPriority="37" w:semiHidden="1" w:unhideWhenUsed="1"/>
+    <w:lsdException w:name="TOC Heading" w:uiPriority="39" w:semiHidden="1" w:unhideWhenUsed="1" w:qFormat="1"/>
     <w:lsdException w:name="Plain Table 1" w:uiPriority="41"/>
     <w:lsdException w:name="Plain Table 2" w:uiPriority="42"/>
     <w:lsdException w:name="Plain Table 3" w:uiPriority="43"/>
@@ -1016,7 +1195,7 @@
     <w:lsdException w:name="Unresolved Mention" w:semiHidden="1" w:unhideWhenUsed="1"/>
     <w:lsdException w:name="Smart Link" w:semiHidden="1" w:unhideWhenUsed="1"/>
   </w:latentStyles>
-  <w:style w:type="paragraph" w:default="1" w:styleId="Normal">
+  <w:style w:type="paragraph" w:styleId="Normal" w:default="1">
     <w:name w:val="Normal"/>
     <w:qFormat/>
   </w:style>
@@ -1035,7 +1214,7 @@
       <w:outlineLvl w:val="0"/>
     </w:pPr>
     <w:rPr>
-      <w:rFonts w:asciiTheme="majorHAnsi" w:eastAsiaTheme="majorEastAsia" w:hAnsiTheme="majorHAnsi" w:cstheme="majorBidi"/>
+      <w:rFonts w:asciiTheme="majorHAnsi" w:hAnsiTheme="majorHAnsi" w:eastAsiaTheme="majorEastAsia" w:cstheme="majorBidi"/>
       <w:color w:val="0F4761" w:themeColor="accent1" w:themeShade="BF"/>
       <w:sz w:val="40"/>
       <w:szCs w:val="40"/>
@@ -1058,7 +1237,7 @@
       <w:outlineLvl w:val="1"/>
     </w:pPr>
     <w:rPr>
-      <w:rFonts w:asciiTheme="majorHAnsi" w:eastAsiaTheme="majorEastAsia" w:hAnsiTheme="majorHAnsi" w:cstheme="majorBidi"/>
+      <w:rFonts w:asciiTheme="majorHAnsi" w:hAnsiTheme="majorHAnsi" w:eastAsiaTheme="majorEastAsia" w:cstheme="majorBidi"/>
       <w:color w:val="0F4761" w:themeColor="accent1" w:themeShade="BF"/>
       <w:sz w:val="32"/>
       <w:szCs w:val="32"/>
@@ -1219,13 +1398,13 @@
       <w:color w:val="272727" w:themeColor="text1" w:themeTint="D8"/>
     </w:rPr>
   </w:style>
-  <w:style w:type="character" w:default="1" w:styleId="DefaultParagraphFont">
+  <w:style w:type="character" w:styleId="DefaultParagraphFont" w:default="1">
     <w:name w:val="Default Paragraph Font"/>
     <w:uiPriority w:val="1"/>
     <w:semiHidden/>
     <w:unhideWhenUsed/>
   </w:style>
-  <w:style w:type="table" w:default="1" w:styleId="TableNormal">
+  <w:style w:type="table" w:styleId="TableNormal" w:default="1">
     <w:name w:val="Normal Table"/>
     <w:uiPriority w:val="99"/>
     <w:semiHidden/>
@@ -1240,26 +1419,26 @@
       </w:tblCellMar>
     </w:tblPr>
   </w:style>
-  <w:style w:type="numbering" w:default="1" w:styleId="NoList">
+  <w:style w:type="numbering" w:styleId="NoList" w:default="1">
     <w:name w:val="No List"/>
     <w:uiPriority w:val="99"/>
     <w:semiHidden/>
     <w:unhideWhenUsed/>
   </w:style>
-  <w:style w:type="character" w:customStyle="1" w:styleId="Heading1Char">
+  <w:style w:type="character" w:styleId="Heading1Char" w:customStyle="1">
     <w:name w:val="Heading 1 Char"/>
     <w:basedOn w:val="DefaultParagraphFont"/>
     <w:link w:val="Heading1"/>
     <w:uiPriority w:val="9"/>
     <w:rsid w:val="00507EBD"/>
     <w:rPr>
-      <w:rFonts w:asciiTheme="majorHAnsi" w:eastAsiaTheme="majorEastAsia" w:hAnsiTheme="majorHAnsi" w:cstheme="majorBidi"/>
+      <w:rFonts w:asciiTheme="majorHAnsi" w:hAnsiTheme="majorHAnsi" w:eastAsiaTheme="majorEastAsia" w:cstheme="majorBidi"/>
       <w:color w:val="0F4761" w:themeColor="accent1" w:themeShade="BF"/>
       <w:sz w:val="40"/>
       <w:szCs w:val="40"/>
     </w:rPr>
   </w:style>
-  <w:style w:type="character" w:customStyle="1" w:styleId="Heading2Char">
+  <w:style w:type="character" w:styleId="Heading2Char" w:customStyle="1">
     <w:name w:val="Heading 2 Char"/>
     <w:basedOn w:val="DefaultParagraphFont"/>
     <w:link w:val="Heading2"/>
@@ -1267,13 +1446,13 @@
     <w:semiHidden/>
     <w:rsid w:val="00507EBD"/>
     <w:rPr>
-      <w:rFonts w:asciiTheme="majorHAnsi" w:eastAsiaTheme="majorEastAsia" w:hAnsiTheme="majorHAnsi" w:cstheme="majorBidi"/>
+      <w:rFonts w:asciiTheme="majorHAnsi" w:hAnsiTheme="majorHAnsi" w:eastAsiaTheme="majorEastAsia" w:cstheme="majorBidi"/>
       <w:color w:val="0F4761" w:themeColor="accent1" w:themeShade="BF"/>
       <w:sz w:val="32"/>
       <w:szCs w:val="32"/>
     </w:rPr>
   </w:style>
-  <w:style w:type="character" w:customStyle="1" w:styleId="Heading3Char">
+  <w:style w:type="character" w:styleId="Heading3Char" w:customStyle="1">
     <w:name w:val="Heading 3 Char"/>
     <w:basedOn w:val="DefaultParagraphFont"/>
     <w:link w:val="Heading3"/>
@@ -1287,7 +1466,7 @@
       <w:szCs w:val="28"/>
     </w:rPr>
   </w:style>
-  <w:style w:type="character" w:customStyle="1" w:styleId="Heading4Char">
+  <w:style w:type="character" w:styleId="Heading4Char" w:customStyle="1">
     <w:name w:val="Heading 4 Char"/>
     <w:basedOn w:val="DefaultParagraphFont"/>
     <w:link w:val="Heading4"/>
@@ -1301,7 +1480,7 @@
       <w:color w:val="0F4761" w:themeColor="accent1" w:themeShade="BF"/>
     </w:rPr>
   </w:style>
-  <w:style w:type="character" w:customStyle="1" w:styleId="Heading5Char">
+  <w:style w:type="character" w:styleId="Heading5Char" w:customStyle="1">
     <w:name w:val="Heading 5 Char"/>
     <w:basedOn w:val="DefaultParagraphFont"/>
     <w:link w:val="Heading5"/>
@@ -1313,7 +1492,7 @@
       <w:color w:val="0F4761" w:themeColor="accent1" w:themeShade="BF"/>
     </w:rPr>
   </w:style>
-  <w:style w:type="character" w:customStyle="1" w:styleId="Heading6Char">
+  <w:style w:type="character" w:styleId="Heading6Char" w:customStyle="1">
     <w:name w:val="Heading 6 Char"/>
     <w:basedOn w:val="DefaultParagraphFont"/>
     <w:link w:val="Heading6"/>
@@ -1327,7 +1506,7 @@
       <w:color w:val="595959" w:themeColor="text1" w:themeTint="A6"/>
     </w:rPr>
   </w:style>
-  <w:style w:type="character" w:customStyle="1" w:styleId="Heading7Char">
+  <w:style w:type="character" w:styleId="Heading7Char" w:customStyle="1">
     <w:name w:val="Heading 7 Char"/>
     <w:basedOn w:val="DefaultParagraphFont"/>
     <w:link w:val="Heading7"/>
@@ -1339,7 +1518,7 @@
       <w:color w:val="595959" w:themeColor="text1" w:themeTint="A6"/>
     </w:rPr>
   </w:style>
-  <w:style w:type="character" w:customStyle="1" w:styleId="Heading8Char">
+  <w:style w:type="character" w:styleId="Heading8Char" w:customStyle="1">
     <w:name w:val="Heading 8 Char"/>
     <w:basedOn w:val="DefaultParagraphFont"/>
     <w:link w:val="Heading8"/>
@@ -1353,7 +1532,7 @@
       <w:color w:val="272727" w:themeColor="text1" w:themeTint="D8"/>
     </w:rPr>
   </w:style>
-  <w:style w:type="character" w:customStyle="1" w:styleId="Heading9Char">
+  <w:style w:type="character" w:styleId="Heading9Char" w:customStyle="1">
     <w:name w:val="Heading 9 Char"/>
     <w:basedOn w:val="DefaultParagraphFont"/>
     <w:link w:val="Heading9"/>
@@ -1378,21 +1557,21 @@
       <w:contextualSpacing/>
     </w:pPr>
     <w:rPr>
-      <w:rFonts w:asciiTheme="majorHAnsi" w:eastAsiaTheme="majorEastAsia" w:hAnsiTheme="majorHAnsi" w:cstheme="majorBidi"/>
+      <w:rFonts w:asciiTheme="majorHAnsi" w:hAnsiTheme="majorHAnsi" w:eastAsiaTheme="majorEastAsia" w:cstheme="majorBidi"/>
       <w:spacing w:val="-10"/>
       <w:kern w:val="28"/>
       <w:sz w:val="56"/>
       <w:szCs w:val="56"/>
     </w:rPr>
   </w:style>
-  <w:style w:type="character" w:customStyle="1" w:styleId="TitleChar">
+  <w:style w:type="character" w:styleId="TitleChar" w:customStyle="1">
     <w:name w:val="Title Char"/>
     <w:basedOn w:val="DefaultParagraphFont"/>
     <w:link w:val="Title"/>
     <w:uiPriority w:val="10"/>
     <w:rsid w:val="00507EBD"/>
     <w:rPr>
-      <w:rFonts w:asciiTheme="majorHAnsi" w:eastAsiaTheme="majorEastAsia" w:hAnsiTheme="majorHAnsi" w:cstheme="majorBidi"/>
+      <w:rFonts w:asciiTheme="majorHAnsi" w:hAnsiTheme="majorHAnsi" w:eastAsiaTheme="majorEastAsia" w:cstheme="majorBidi"/>
       <w:spacing w:val="-10"/>
       <w:kern w:val="28"/>
       <w:sz w:val="56"/>
@@ -1420,7 +1599,7 @@
       <w:szCs w:val="28"/>
     </w:rPr>
   </w:style>
-  <w:style w:type="character" w:customStyle="1" w:styleId="SubtitleChar">
+  <w:style w:type="character" w:styleId="SubtitleChar" w:customStyle="1">
     <w:name w:val="Subtitle Char"/>
     <w:basedOn w:val="DefaultParagraphFont"/>
     <w:link w:val="Subtitle"/>
@@ -1452,7 +1631,7 @@
       <w:color w:val="404040" w:themeColor="text1" w:themeTint="BF"/>
     </w:rPr>
   </w:style>
-  <w:style w:type="character" w:customStyle="1" w:styleId="QuoteChar">
+  <w:style w:type="character" w:styleId="QuoteChar" w:customStyle="1">
     <w:name w:val="Quote Char"/>
     <w:basedOn w:val="DefaultParagraphFont"/>
     <w:link w:val="Quote"/>
@@ -1497,8 +1676,8 @@
     <w:rsid w:val="00507EBD"/>
     <w:pPr>
       <w:pBdr>
-        <w:top w:val="single" w:sz="4" w:space="10" w:color="0F4761" w:themeColor="accent1" w:themeShade="BF"/>
-        <w:bottom w:val="single" w:sz="4" w:space="10" w:color="0F4761" w:themeColor="accent1" w:themeShade="BF"/>
+        <w:top w:val="single" w:color="0F4761" w:themeColor="accent1" w:themeShade="BF" w:sz="4" w:space="10"/>
+        <w:bottom w:val="single" w:color="0F4761" w:themeColor="accent1" w:themeShade="BF" w:sz="4" w:space="10"/>
       </w:pBdr>
       <w:spacing w:before="360" w:after="360"/>
       <w:ind w:left="864" w:right="864"/>
@@ -1510,7 +1689,7 @@
       <w:color w:val="0F4761" w:themeColor="accent1" w:themeShade="BF"/>
     </w:rPr>
   </w:style>
-  <w:style w:type="character" w:customStyle="1" w:styleId="IntenseQuoteChar">
+  <w:style w:type="character" w:styleId="IntenseQuoteChar" w:customStyle="1">
     <w:name w:val="Intense Quote Char"/>
     <w:basedOn w:val="DefaultParagraphFont"/>
     <w:link w:val="IntenseQuote"/>
@@ -1563,7 +1742,7 @@
 </file>
 
 <file path=word/theme/theme1.xml><?xml version="1.0" encoding="utf-8"?>
-<a:theme xmlns:a="http://schemas.openxmlformats.org/drawingml/2006/main" name="Office Theme">
+<a:theme xmlns:a="http://schemas.openxmlformats.org/drawingml/2006/main" xmlns:thm15="http://schemas.microsoft.com/office/thememl/2012/main" name="Office Theme">
   <a:themeElements>
     <a:clrScheme name="Office">
       <a:dk1>

</xml_diff>

<commit_message>
Sarin käyttämät lähteet listattuna
</commit_message>
<xml_diff>
--- a/documents/img-sources.docx
+++ b/documents/img-sources.docx
@@ -4,7 +4,7 @@
   <w:body>
     <w:p>
       <w:pPr>
-        <w:pStyle w:val="Heading1"/>
+        <w:pStyle w:val="Otsikko1"/>
         <w:jc w:val="center"/>
       </w:pPr>
       <w:r>
@@ -14,15 +14,11 @@
     <w:p/>
     <w:p>
       <w:pPr>
-        <w:pStyle w:val="ListParagraph"/>
+        <w:pStyle w:val="Luettelokappale"/>
         <w:numPr>
           <w:ilvl w:val="0"/>
           <w:numId w:val="1"/>
         </w:numPr>
-        <w:rPr>
-          <w:b/>
-          <w:bCs/>
-        </w:rPr>
       </w:pPr>
       <w:r>
         <w:rPr>
@@ -31,15 +27,44 @@
         </w:rPr>
         <w:t>Earth.jpg</w:t>
       </w:r>
-    </w:p>
-    <w:p>
-      <w:pPr>
-        <w:pStyle w:val="ListParagraph"/>
-      </w:pPr>
-    </w:p>
-    <w:p>
-      <w:pPr>
-        <w:pStyle w:val="ListParagraph"/>
+      <w:r>
+        <w:rPr>
+          <w:b/>
+          <w:bCs/>
+        </w:rPr>
+        <w:t xml:space="preserve">: </w:t>
+      </w:r>
+      <w:proofErr w:type="spellStart"/>
+      <w:r>
+        <w:t>Unsplash</w:t>
+      </w:r>
+      <w:proofErr w:type="spellEnd"/>
+      <w:r>
+        <w:t xml:space="preserve"> / Anna </w:t>
+      </w:r>
+      <w:proofErr w:type="spellStart"/>
+      <w:r>
+        <w:t>Magenta</w:t>
+      </w:r>
+      <w:proofErr w:type="spellEnd"/>
+      <w:r>
+        <w:t>,</w:t>
+      </w:r>
+      <w:r>
+        <w:t xml:space="preserve"> </w:t>
+      </w:r>
+      <w:r>
+        <w:t>https://unsplash.com/illustrations/pixelated-earth-with-clouds-against-dark-blue-background-SwXVi6PX7j0</w:t>
+      </w:r>
+    </w:p>
+    <w:p>
+      <w:pPr>
+        <w:pStyle w:val="Luettelokappale"/>
+      </w:pPr>
+    </w:p>
+    <w:p>
+      <w:pPr>
+        <w:pStyle w:val="Luettelokappale"/>
         <w:numPr>
           <w:ilvl w:val="0"/>
           <w:numId w:val="1"/>
@@ -65,17 +90,25 @@
         <w:t>Tuire Huutonen. 2025. Kotikansio.</w:t>
       </w:r>
       <w:r>
-        <w:t xml:space="preserve"> Editoinut Tuire Huutonen.</w:t>
-      </w:r>
-    </w:p>
-    <w:p>
-      <w:pPr>
-        <w:pStyle w:val="ListParagraph"/>
-      </w:pPr>
-    </w:p>
-    <w:p>
-      <w:pPr>
-        <w:pStyle w:val="ListParagraph"/>
+        <w:t xml:space="preserve"> Editoinut Tuire </w:t>
+      </w:r>
+      <w:proofErr w:type="spellStart"/>
+      <w:r>
+        <w:t>Huutonen</w:t>
+      </w:r>
+      <w:proofErr w:type="spellEnd"/>
+      <w:r>
+        <w:t>.</w:t>
+      </w:r>
+    </w:p>
+    <w:p>
+      <w:pPr>
+        <w:pStyle w:val="Luettelokappale"/>
+      </w:pPr>
+    </w:p>
+    <w:p>
+      <w:pPr>
+        <w:pStyle w:val="Luettelokappale"/>
         <w:numPr>
           <w:ilvl w:val="0"/>
           <w:numId w:val="1"/>
@@ -86,117 +119,151 @@
           <w:b/>
           <w:bCs/>
         </w:rPr>
-        <w:t>lentokisu.png</w:t>
-      </w:r>
-      <w:r>
-        <w:rPr>
-          <w:b/>
-          <w:bCs/>
-        </w:rPr>
-        <w:t>:</w:t>
-      </w:r>
-      <w:r>
-        <w:t xml:space="preserve"> </w:t>
-      </w:r>
-      <w:r>
-        <w:t xml:space="preserve">Alkuperäinen kuva </w:t>
-      </w:r>
-      <w:r>
-        <w:t>Tuire Huutonen. 2025. Kotikansio.</w:t>
-      </w:r>
-      <w:r>
-        <w:t xml:space="preserve"> Editoinut Tuire Huutonen.</w:t>
-      </w:r>
-    </w:p>
-    <w:p>
-      <w:pPr>
-        <w:pStyle w:val="ListParagraph"/>
-      </w:pPr>
-    </w:p>
-    <w:p>
-      <w:pPr>
-        <w:pStyle w:val="ListParagraph"/>
+        <w:t>kissa</w:t>
+      </w:r>
+      <w:r>
+        <w:rPr>
+          <w:b/>
+          <w:bCs/>
+        </w:rPr>
+        <w:t>-</w:t>
+      </w:r>
+      <w:r>
+        <w:rPr>
+          <w:b/>
+          <w:bCs/>
+        </w:rPr>
+        <w:t>korissa</w:t>
+      </w:r>
+      <w:r>
+        <w:rPr>
+          <w:b/>
+          <w:bCs/>
+        </w:rPr>
+        <w:t>.png</w:t>
+      </w:r>
+      <w:r>
+        <w:t xml:space="preserve">: Alkuperäinen kuva Tuire </w:t>
+      </w:r>
+      <w:proofErr w:type="spellStart"/>
+      <w:r>
+        <w:t>Huutonen</w:t>
+      </w:r>
+      <w:proofErr w:type="spellEnd"/>
+      <w:r>
+        <w:t xml:space="preserve">. 2025. Editoinut </w:t>
+      </w:r>
+      <w:r>
+        <w:t>Sari Paso</w:t>
+      </w:r>
+      <w:r>
+        <w:t>.</w:t>
+      </w:r>
+    </w:p>
+    <w:p>
+      <w:pPr>
+        <w:pStyle w:val="Luettelokappale"/>
+      </w:pPr>
+    </w:p>
+    <w:p>
+      <w:pPr>
+        <w:pStyle w:val="Luettelokappale"/>
         <w:numPr>
           <w:ilvl w:val="0"/>
           <w:numId w:val="1"/>
         </w:numPr>
-        <w:rPr>
-          <w:b/>
-          <w:bCs/>
-        </w:rPr>
-      </w:pPr>
-      <w:r>
-        <w:rPr>
-          <w:b/>
-          <w:bCs/>
-        </w:rPr>
-        <w:t>liineppi.png</w:t>
-      </w:r>
-    </w:p>
-    <w:p>
-      <w:pPr>
-        <w:pStyle w:val="ListParagraph"/>
-      </w:pPr>
-    </w:p>
-    <w:p>
-      <w:pPr>
-        <w:pStyle w:val="ListParagraph"/>
+      </w:pPr>
+      <w:r>
+        <w:rPr>
+          <w:b/>
+          <w:bCs/>
+        </w:rPr>
+        <w:t>lentokisu.png</w:t>
+      </w:r>
+      <w:r>
+        <w:rPr>
+          <w:b/>
+          <w:bCs/>
+        </w:rPr>
+        <w:t>:</w:t>
+      </w:r>
+      <w:r>
+        <w:t xml:space="preserve"> </w:t>
+      </w:r>
+      <w:r>
+        <w:t xml:space="preserve">Alkuperäinen kuva </w:t>
+      </w:r>
+      <w:r>
+        <w:t>Tuire Huutonen. 2025. Kotikansio.</w:t>
+      </w:r>
+      <w:r>
+        <w:t xml:space="preserve"> Editoinut Tuire Huutonen.</w:t>
+      </w:r>
+    </w:p>
+    <w:p>
+      <w:pPr>
+        <w:pStyle w:val="Luettelokappale"/>
+      </w:pPr>
+    </w:p>
+    <w:p>
+      <w:pPr>
+        <w:pStyle w:val="Luettelokappale"/>
         <w:numPr>
           <w:ilvl w:val="0"/>
           <w:numId w:val="1"/>
         </w:numPr>
-      </w:pPr>
-      <w:r>
-        <w:rPr>
-          <w:b/>
-          <w:bCs/>
-        </w:rPr>
-        <w:t>logo</w:t>
-      </w:r>
-      <w:r>
-        <w:rPr>
-          <w:b/>
-          <w:bCs/>
-        </w:rPr>
-        <w:t xml:space="preserve">: </w:t>
-      </w:r>
-      <w:r>
-        <w:t>Sari Paso 2025.</w:t>
-      </w:r>
-    </w:p>
-    <w:p>
-      <w:pPr>
-        <w:pStyle w:val="ListParagraph"/>
-      </w:pPr>
-    </w:p>
-    <w:p>
-      <w:pPr>
-        <w:pStyle w:val="ListParagraph"/>
+        <w:rPr>
+          <w:b/>
+          <w:bCs/>
+        </w:rPr>
+      </w:pPr>
+      <w:r>
+        <w:rPr>
+          <w:b/>
+          <w:bCs/>
+        </w:rPr>
+        <w:t>liineppi.png</w:t>
+      </w:r>
+    </w:p>
+    <w:p>
+      <w:pPr>
+        <w:pStyle w:val="Luettelokappale"/>
+      </w:pPr>
+    </w:p>
+    <w:p>
+      <w:pPr>
+        <w:pStyle w:val="Luettelokappale"/>
         <w:numPr>
           <w:ilvl w:val="0"/>
           <w:numId w:val="1"/>
         </w:numPr>
-        <w:rPr>
-          <w:b/>
-          <w:bCs/>
-        </w:rPr>
-      </w:pPr>
-      <w:r>
-        <w:rPr>
-          <w:b/>
-          <w:bCs/>
-        </w:rPr>
-        <w:t>maapallo.png</w:t>
-      </w:r>
-    </w:p>
-    <w:p>
-      <w:pPr>
-        <w:pStyle w:val="ListParagraph"/>
-      </w:pPr>
-    </w:p>
-    <w:p>
-      <w:pPr>
-        <w:pStyle w:val="ListParagraph"/>
+      </w:pPr>
+      <w:r>
+        <w:rPr>
+          <w:b/>
+          <w:bCs/>
+        </w:rPr>
+        <w:t>logo</w:t>
+      </w:r>
+      <w:r>
+        <w:rPr>
+          <w:b/>
+          <w:bCs/>
+        </w:rPr>
+        <w:t xml:space="preserve">: </w:t>
+      </w:r>
+      <w:r>
+        <w:t>Sari Paso 2025.</w:t>
+      </w:r>
+    </w:p>
+    <w:p>
+      <w:pPr>
+        <w:pStyle w:val="Luettelokappale"/>
+      </w:pPr>
+    </w:p>
+    <w:p>
+      <w:pPr>
+        <w:pStyle w:val="Luettelokappale"/>
         <w:numPr>
           <w:ilvl w:val="0"/>
           <w:numId w:val="1"/>
@@ -211,6 +278,57 @@
           <w:b/>
           <w:bCs/>
         </w:rPr>
+        <w:t>maapallo.png</w:t>
+      </w:r>
+      <w:r>
+        <w:rPr>
+          <w:b/>
+          <w:bCs/>
+        </w:rPr>
+        <w:t xml:space="preserve">: </w:t>
+      </w:r>
+      <w:proofErr w:type="spellStart"/>
+      <w:r>
+        <w:t>Unsplash</w:t>
+      </w:r>
+      <w:proofErr w:type="spellEnd"/>
+      <w:r>
+        <w:t xml:space="preserve"> / Anna </w:t>
+      </w:r>
+      <w:proofErr w:type="spellStart"/>
+      <w:r>
+        <w:t>Magenta</w:t>
+      </w:r>
+      <w:proofErr w:type="spellEnd"/>
+      <w:r>
+        <w:t xml:space="preserve">, </w:t>
+      </w:r>
+      <w:r>
+        <w:t>https://unsplash.com/illustrations/pixelated-earth-with-clouds-against-dark-blue-background-SwXVi6PX7j0</w:t>
+      </w:r>
+    </w:p>
+    <w:p>
+      <w:pPr>
+        <w:pStyle w:val="Luettelokappale"/>
+      </w:pPr>
+    </w:p>
+    <w:p>
+      <w:pPr>
+        <w:pStyle w:val="Luettelokappale"/>
+        <w:numPr>
+          <w:ilvl w:val="0"/>
+          <w:numId w:val="1"/>
+        </w:numPr>
+        <w:rPr>
+          <w:b/>
+          <w:bCs/>
+        </w:rPr>
+      </w:pPr>
+      <w:r>
+        <w:rPr>
+          <w:b/>
+          <w:bCs/>
+        </w:rPr>
         <w:t>map5.png</w:t>
       </w:r>
       <w:r>
@@ -220,10 +338,10 @@
         </w:rPr>
         <w:t xml:space="preserve">: </w:t>
       </w:r>
-      <w:hyperlink w:history="1" r:id="rId5">
+      <w:hyperlink r:id="rId5" w:history="1">
         <w:r>
           <w:rPr>
-            <w:rStyle w:val="Hyperlink"/>
+            <w:rStyle w:val="Hyperlinkki"/>
           </w:rPr>
           <w:t>OpenStreetMap Contributors</w:t>
         </w:r>
@@ -240,10 +358,10 @@
       <w:r>
         <w:t xml:space="preserve">lisenssillä. </w:t>
       </w:r>
-      <w:hyperlink w:history="1" r:id="rId6">
+      <w:hyperlink r:id="rId6" w:history="1">
         <w:r>
           <w:rPr>
-            <w:rStyle w:val="Hyperlink"/>
+            <w:rStyle w:val="Hyperlinkki"/>
           </w:rPr>
           <w:t>Lisenssi</w:t>
         </w:r>
@@ -254,12 +372,12 @@
     </w:p>
     <w:p>
       <w:pPr>
-        <w:pStyle w:val="ListParagraph"/>
-      </w:pPr>
-    </w:p>
-    <w:p>
-      <w:pPr>
-        <w:pStyle w:val="ListParagraph"/>
+        <w:pStyle w:val="Luettelokappale"/>
+      </w:pPr>
+    </w:p>
+    <w:p>
+      <w:pPr>
+        <w:pStyle w:val="Luettelokappale"/>
         <w:numPr>
           <w:ilvl w:val="0"/>
           <w:numId w:val="1"/>
@@ -276,15 +394,50 @@
         </w:rPr>
         <w:t>mountain-and-flag.png</w:t>
       </w:r>
-    </w:p>
-    <w:p>
-      <w:pPr>
-        <w:pStyle w:val="ListParagraph"/>
-      </w:pPr>
-    </w:p>
-    <w:p>
-      <w:pPr>
-        <w:pStyle w:val="ListParagraph"/>
+      <w:r>
+        <w:rPr>
+          <w:b/>
+          <w:bCs/>
+        </w:rPr>
+        <w:t>:</w:t>
+      </w:r>
+      <w:r>
+        <w:t xml:space="preserve"> </w:t>
+      </w:r>
+      <w:proofErr w:type="spellStart"/>
+      <w:r>
+        <w:t>Freepik</w:t>
+      </w:r>
+      <w:proofErr w:type="spellEnd"/>
+      <w:r>
+        <w:t xml:space="preserve"> / </w:t>
+      </w:r>
+      <w:proofErr w:type="spellStart"/>
+      <w:r>
+        <w:t>S</w:t>
+      </w:r>
+      <w:r>
+        <w:t>tockgiu</w:t>
+      </w:r>
+      <w:proofErr w:type="spellEnd"/>
+      <w:r>
+        <w:t>,</w:t>
+      </w:r>
+      <w:r>
+        <w:t xml:space="preserve"> </w:t>
+      </w:r>
+      <w:r>
+        <w:t>https://www.freepik.com/free-vector/arcade-game-world-pixel-scene_4815149.htm</w:t>
+      </w:r>
+    </w:p>
+    <w:p>
+      <w:pPr>
+        <w:pStyle w:val="Luettelokappale"/>
+      </w:pPr>
+    </w:p>
+    <w:p>
+      <w:pPr>
+        <w:pStyle w:val="Luettelokappale"/>
         <w:numPr>
           <w:ilvl w:val="0"/>
           <w:numId w:val="1"/>
@@ -319,12 +472,12 @@
     </w:p>
     <w:p>
       <w:pPr>
-        <w:pStyle w:val="ListParagraph"/>
-      </w:pPr>
-    </w:p>
-    <w:p>
-      <w:pPr>
-        <w:pStyle w:val="ListParagraph"/>
+        <w:pStyle w:val="Luettelokappale"/>
+      </w:pPr>
+    </w:p>
+    <w:p>
+      <w:pPr>
+        <w:pStyle w:val="Luettelokappale"/>
         <w:numPr>
           <w:ilvl w:val="0"/>
           <w:numId w:val="1"/>
@@ -357,12 +510,12 @@
     </w:p>
     <w:p>
       <w:pPr>
-        <w:pStyle w:val="ListParagraph"/>
-      </w:pPr>
-    </w:p>
-    <w:p>
-      <w:pPr>
-        <w:pStyle w:val="ListParagraph"/>
+        <w:pStyle w:val="Luettelokappale"/>
+      </w:pPr>
+    </w:p>
+    <w:p>
+      <w:pPr>
+        <w:pStyle w:val="Luettelokappale"/>
         <w:numPr>
           <w:ilvl w:val="0"/>
           <w:numId w:val="1"/>
@@ -392,16 +545,16 @@
     </w:p>
     <w:p>
       <w:pPr>
-        <w:pStyle w:val="ListParagraph"/>
-        <w:rPr>
-          <w:b/>
-          <w:bCs/>
-        </w:rPr>
-      </w:pPr>
-    </w:p>
-    <w:p>
-      <w:pPr>
-        <w:pStyle w:val="ListParagraph"/>
+        <w:pStyle w:val="Luettelokappale"/>
+        <w:rPr>
+          <w:b/>
+          <w:bCs/>
+        </w:rPr>
+      </w:pPr>
+    </w:p>
+    <w:p>
+      <w:pPr>
+        <w:pStyle w:val="Luettelokappale"/>
         <w:numPr>
           <w:ilvl w:val="0"/>
           <w:numId w:val="1"/>
@@ -418,10 +571,10 @@
         </w:rPr>
         <w:t xml:space="preserve">ringoffire.png: </w:t>
       </w:r>
-      <w:hyperlink w:history="1" r:id="rId7">
+      <w:hyperlink r:id="rId7" w:history="1">
         <w:r>
           <w:rPr>
-            <w:rStyle w:val="Hyperlink"/>
+            <w:rStyle w:val="Hyperlinkki"/>
           </w:rPr>
           <w:t>OpenStreetMap Contributors</w:t>
         </w:r>
@@ -438,10 +591,10 @@
       <w:r>
         <w:t xml:space="preserve">lisenssillä. </w:t>
       </w:r>
-      <w:hyperlink w:history="1" r:id="rId8">
+      <w:hyperlink r:id="rId8" w:history="1">
         <w:r>
           <w:rPr>
-            <w:rStyle w:val="Hyperlink"/>
+            <w:rStyle w:val="Hyperlinkki"/>
           </w:rPr>
           <w:t>Lisenssi</w:t>
         </w:r>
@@ -455,220 +608,120 @@
     </w:p>
     <w:p>
       <w:pPr>
-        <w:pStyle w:val="ListParagraph"/>
-      </w:pPr>
-    </w:p>
-    <w:p>
-      <w:pPr>
-        <w:pStyle w:val="ListParagraph"/>
+        <w:pStyle w:val="Luettelokappale"/>
+      </w:pPr>
+    </w:p>
+    <w:p>
+      <w:pPr>
+        <w:pStyle w:val="Luettelokappale"/>
         <w:numPr>
           <w:ilvl w:val="0"/>
           <w:numId w:val="1"/>
         </w:numPr>
         <w:rPr>
-          <w:b w:val="1"/>
-          <w:bCs w:val="1"/>
-        </w:rPr>
-      </w:pPr>
-      <w:r>
-        <w:rPr>
-          <w:b w:val="1"/>
-          <w:bCs w:val="1"/>
+          <w:b/>
+          <w:bCs/>
+        </w:rPr>
+      </w:pPr>
+      <w:r>
+        <w:rPr>
+          <w:b/>
+          <w:bCs/>
         </w:rPr>
         <w:t>riisihattu-miuku.png</w:t>
       </w:r>
       <w:r>
         <w:rPr>
-          <w:b w:val="1"/>
-          <w:bCs w:val="1"/>
+          <w:b/>
+          <w:bCs/>
         </w:rPr>
         <w:t xml:space="preserve">: </w:t>
       </w:r>
       <w:r>
-        <w:rPr/>
         <w:t>Alkuperäinen kuva Sonja Putaala 2025. Editoinut Sonja Putaala.</w:t>
       </w:r>
     </w:p>
     <w:p>
       <w:pPr>
-        <w:pStyle w:val="ListParagraph"/>
-        <w:ind w:left="720"/>
-        <w:rPr>
-          <w:b w:val="1"/>
-          <w:bCs w:val="1"/>
-        </w:rPr>
-      </w:pPr>
-    </w:p>
-    <w:p>
-      <w:pPr>
-        <w:pStyle w:val="ListParagraph"/>
+        <w:pStyle w:val="Luettelokappale"/>
+        <w:rPr>
+          <w:b/>
+          <w:bCs/>
+        </w:rPr>
+      </w:pPr>
+    </w:p>
+    <w:p>
+      <w:pPr>
+        <w:pStyle w:val="Luettelokappale"/>
         <w:numPr>
           <w:ilvl w:val="0"/>
           <w:numId w:val="1"/>
         </w:numPr>
         <w:rPr>
-          <w:noProof w:val="0"/>
           <w:lang w:val="en-US"/>
         </w:rPr>
       </w:pPr>
       <w:r>
         <w:rPr>
-          <w:b w:val="1"/>
-          <w:bCs w:val="1"/>
+          <w:b/>
+          <w:bCs/>
           <w:lang w:val="en-US"/>
         </w:rPr>
         <w:t>cGame1-1... cGame5-9.png</w:t>
       </w:r>
       <w:r>
         <w:rPr>
-          <w:b w:val="1"/>
-          <w:bCs w:val="1"/>
+          <w:b/>
+          <w:bCs/>
           <w:lang w:val="en-US"/>
         </w:rPr>
         <w:t>:</w:t>
       </w:r>
       <w:r>
         <w:rPr>
-          <w:b w:val="1"/>
-          <w:bCs w:val="1"/>
+          <w:b/>
+          <w:bCs/>
           <w:lang w:val="en-US"/>
         </w:rPr>
         <w:t xml:space="preserve"> </w:t>
       </w:r>
       <w:r>
         <w:rPr>
-          <w:b w:val="0"/>
-          <w:bCs w:val="0"/>
           <w:lang w:val="en-US"/>
         </w:rPr>
-        <w:t xml:space="preserve">Kuvat </w:t>
-      </w:r>
-      <w:r>
-        <w:rPr>
-          <w:b w:val="0"/>
-          <w:bCs w:val="0"/>
+        <w:t xml:space="preserve">Kuvat editoinut Joni Liuku. </w:t>
+      </w:r>
+      <w:proofErr w:type="gramStart"/>
+      <w:r>
+        <w:rPr>
           <w:lang w:val="en-US"/>
         </w:rPr>
-        <w:t>editoinut</w:t>
-      </w:r>
-      <w:r>
-        <w:rPr>
-          <w:b w:val="0"/>
-          <w:bCs w:val="0"/>
+        <w:t>Alkuperä:</w:t>
+      </w:r>
+      <w:r>
+        <w:rPr>
           <w:lang w:val="en-US"/>
         </w:rPr>
-        <w:t xml:space="preserve"> Joni </w:t>
-      </w:r>
-      <w:r>
-        <w:rPr>
-          <w:b w:val="0"/>
-          <w:bCs w:val="0"/>
+        <w:t>maps-for-free.com</w:t>
+      </w:r>
+      <w:proofErr w:type="gramEnd"/>
+      <w:r>
+        <w:rPr>
           <w:lang w:val="en-US"/>
         </w:rPr>
-        <w:t>Liuku</w:t>
-      </w:r>
-      <w:r>
-        <w:rPr>
-          <w:b w:val="0"/>
-          <w:bCs w:val="0"/>
+        <w:t xml:space="preserve">. </w:t>
+      </w:r>
+      <w:r>
+        <w:rPr>
+          <w:rFonts w:ascii="Arial" w:eastAsia="Arial" w:hAnsi="Arial" w:cs="Arial"/>
+          <w:color w:val="000000" w:themeColor="text1"/>
           <w:lang w:val="en-US"/>
         </w:rPr>
-        <w:t>. Alkuperä:</w:t>
-      </w:r>
-      <w:r>
-        <w:rPr>
-          <w:b w:val="0"/>
-          <w:bCs w:val="0"/>
-          <w:lang w:val="en-US"/>
-        </w:rPr>
-        <w:t>maps-for-free.com</w:t>
-      </w:r>
-      <w:r>
-        <w:rPr>
-          <w:b w:val="0"/>
-          <w:bCs w:val="0"/>
-          <w:lang w:val="en-US"/>
-        </w:rPr>
-        <w:t xml:space="preserve">. </w:t>
-      </w:r>
-      <w:r>
-        <w:rPr>
-          <w:rFonts w:ascii="Arial" w:hAnsi="Arial" w:eastAsia="Arial" w:cs="Arial"/>
-          <w:b w:val="0"/>
-          <w:bCs w:val="0"/>
-          <w:i w:val="0"/>
-          <w:iCs w:val="0"/>
-          <w:caps w:val="0"/>
-          <w:smallCaps w:val="0"/>
-          <w:noProof w:val="0"/>
-          <w:color w:val="000000" w:themeColor="text1" w:themeTint="FF" w:themeShade="FF"/>
-          <w:lang w:val="en-US"/>
-        </w:rPr>
-        <w:t xml:space="preserve">MFF-maps are released under Creative Commons CC0. You are free to adapt and use the relief maps and relief layer for commercial purposes without </w:t>
-      </w:r>
-      <w:r>
-        <w:rPr>
-          <w:rFonts w:ascii="Arial" w:hAnsi="Arial" w:eastAsia="Arial" w:cs="Arial"/>
-          <w:b w:val="0"/>
-          <w:bCs w:val="0"/>
-          <w:i w:val="0"/>
-          <w:iCs w:val="0"/>
-          <w:caps w:val="0"/>
-          <w:smallCaps w:val="0"/>
-          <w:noProof w:val="0"/>
-          <w:color w:val="000000" w:themeColor="text1" w:themeTint="FF" w:themeShade="FF"/>
-          <w:lang w:val="en-US"/>
-        </w:rPr>
-        <w:t>attributing</w:t>
-      </w:r>
-      <w:r>
-        <w:rPr>
-          <w:rFonts w:ascii="Arial" w:hAnsi="Arial" w:eastAsia="Arial" w:cs="Arial"/>
-          <w:b w:val="0"/>
-          <w:bCs w:val="0"/>
-          <w:i w:val="0"/>
-          <w:iCs w:val="0"/>
-          <w:caps w:val="0"/>
-          <w:smallCaps w:val="0"/>
-          <w:noProof w:val="0"/>
-          <w:color w:val="000000" w:themeColor="text1" w:themeTint="FF" w:themeShade="FF"/>
-          <w:lang w:val="en-US"/>
-        </w:rPr>
-        <w:t xml:space="preserve"> the original author or source. Although not </w:t>
-      </w:r>
-      <w:r>
-        <w:rPr>
-          <w:rFonts w:ascii="Arial" w:hAnsi="Arial" w:eastAsia="Arial" w:cs="Arial"/>
-          <w:b w:val="0"/>
-          <w:bCs w:val="0"/>
-          <w:i w:val="0"/>
-          <w:iCs w:val="0"/>
-          <w:caps w:val="0"/>
-          <w:smallCaps w:val="0"/>
-          <w:noProof w:val="0"/>
-          <w:color w:val="000000" w:themeColor="text1" w:themeTint="FF" w:themeShade="FF"/>
-          <w:lang w:val="en-US"/>
-        </w:rPr>
-        <w:t>required</w:t>
-      </w:r>
-      <w:r>
-        <w:rPr>
-          <w:rFonts w:ascii="Arial" w:hAnsi="Arial" w:eastAsia="Arial" w:cs="Arial"/>
-          <w:b w:val="0"/>
-          <w:bCs w:val="0"/>
-          <w:i w:val="0"/>
-          <w:iCs w:val="0"/>
-          <w:caps w:val="0"/>
-          <w:smallCaps w:val="0"/>
-          <w:noProof w:val="0"/>
-          <w:color w:val="000000" w:themeColor="text1" w:themeTint="FF" w:themeShade="FF"/>
-          <w:lang w:val="en-US"/>
-        </w:rPr>
-        <w:t>, a link to maps-for-free.com is appreciated.</w:t>
+        <w:t>MFF-maps are released under Creative Commons CC0. You are free to adapt and use the relief maps and relief layer for commercial purposes without attributing the original author or source. Although not required, a link to maps-for-free.com is appreciated.</w:t>
       </w:r>
     </w:p>
     <w:sectPr>
-      <w:pgSz w:w="11906" w:h="16838" w:orient="portrait"/>
+      <w:pgSz w:w="11906" w:h="16838"/>
       <w:pgMar w:top="1417" w:right="1134" w:bottom="1417" w:left="1134" w:header="708" w:footer="708" w:gutter="0"/>
       <w:cols w:space="708"/>
       <w:docGrid w:linePitch="360"/>
@@ -692,7 +745,7 @@
         <w:ind w:left="720" w:hanging="360"/>
       </w:pPr>
       <w:rPr>
-        <w:rFonts w:hint="default" w:ascii="Symbol" w:hAnsi="Symbol"/>
+        <w:rFonts w:ascii="Symbol" w:hAnsi="Symbol" w:hint="default"/>
       </w:rPr>
     </w:lvl>
     <w:lvl w:ilvl="1" w:tplc="040B0003" w:tentative="1">
@@ -704,7 +757,7 @@
         <w:ind w:left="1440" w:hanging="360"/>
       </w:pPr>
       <w:rPr>
-        <w:rFonts w:hint="default" w:ascii="Courier New" w:hAnsi="Courier New" w:cs="Courier New"/>
+        <w:rFonts w:ascii="Courier New" w:hAnsi="Courier New" w:cs="Courier New" w:hint="default"/>
       </w:rPr>
     </w:lvl>
     <w:lvl w:ilvl="2" w:tplc="040B0005" w:tentative="1">
@@ -716,7 +769,7 @@
         <w:ind w:left="2160" w:hanging="360"/>
       </w:pPr>
       <w:rPr>
-        <w:rFonts w:hint="default" w:ascii="Wingdings" w:hAnsi="Wingdings"/>
+        <w:rFonts w:ascii="Wingdings" w:hAnsi="Wingdings" w:hint="default"/>
       </w:rPr>
     </w:lvl>
     <w:lvl w:ilvl="3" w:tplc="040B0001" w:tentative="1">
@@ -728,7 +781,7 @@
         <w:ind w:left="2880" w:hanging="360"/>
       </w:pPr>
       <w:rPr>
-        <w:rFonts w:hint="default" w:ascii="Symbol" w:hAnsi="Symbol"/>
+        <w:rFonts w:ascii="Symbol" w:hAnsi="Symbol" w:hint="default"/>
       </w:rPr>
     </w:lvl>
     <w:lvl w:ilvl="4" w:tplc="040B0003" w:tentative="1">
@@ -740,7 +793,7 @@
         <w:ind w:left="3600" w:hanging="360"/>
       </w:pPr>
       <w:rPr>
-        <w:rFonts w:hint="default" w:ascii="Courier New" w:hAnsi="Courier New" w:cs="Courier New"/>
+        <w:rFonts w:ascii="Courier New" w:hAnsi="Courier New" w:cs="Courier New" w:hint="default"/>
       </w:rPr>
     </w:lvl>
     <w:lvl w:ilvl="5" w:tplc="040B0005" w:tentative="1">
@@ -752,7 +805,7 @@
         <w:ind w:left="4320" w:hanging="360"/>
       </w:pPr>
       <w:rPr>
-        <w:rFonts w:hint="default" w:ascii="Wingdings" w:hAnsi="Wingdings"/>
+        <w:rFonts w:ascii="Wingdings" w:hAnsi="Wingdings" w:hint="default"/>
       </w:rPr>
     </w:lvl>
     <w:lvl w:ilvl="6" w:tplc="040B0001" w:tentative="1">
@@ -764,7 +817,7 @@
         <w:ind w:left="5040" w:hanging="360"/>
       </w:pPr>
       <w:rPr>
-        <w:rFonts w:hint="default" w:ascii="Symbol" w:hAnsi="Symbol"/>
+        <w:rFonts w:ascii="Symbol" w:hAnsi="Symbol" w:hint="default"/>
       </w:rPr>
     </w:lvl>
     <w:lvl w:ilvl="7" w:tplc="040B0003" w:tentative="1">
@@ -776,7 +829,7 @@
         <w:ind w:left="5760" w:hanging="360"/>
       </w:pPr>
       <w:rPr>
-        <w:rFonts w:hint="default" w:ascii="Courier New" w:hAnsi="Courier New" w:cs="Courier New"/>
+        <w:rFonts w:ascii="Courier New" w:hAnsi="Courier New" w:cs="Courier New" w:hint="default"/>
       </w:rPr>
     </w:lvl>
     <w:lvl w:ilvl="8" w:tplc="040B0005" w:tentative="1">
@@ -788,7 +841,7 @@
         <w:ind w:left="6480" w:hanging="360"/>
       </w:pPr>
       <w:rPr>
-        <w:rFonts w:hint="default" w:ascii="Wingdings" w:hAnsi="Wingdings"/>
+        <w:rFonts w:ascii="Wingdings" w:hAnsi="Wingdings" w:hint="default"/>
       </w:rPr>
     </w:lvl>
   </w:abstractNum>
@@ -803,7 +856,7 @@
   <w:docDefaults>
     <w:rPrDefault>
       <w:rPr>
-        <w:rFonts w:asciiTheme="minorHAnsi" w:hAnsiTheme="minorHAnsi" w:eastAsiaTheme="minorHAnsi" w:cstheme="minorBidi"/>
+        <w:rFonts w:asciiTheme="minorHAnsi" w:eastAsiaTheme="minorHAnsi" w:hAnsiTheme="minorHAnsi" w:cstheme="minorBidi"/>
         <w:kern w:val="2"/>
         <w:sz w:val="24"/>
         <w:szCs w:val="24"/>
@@ -820,14 +873,14 @@
   <w:latentStyles w:defLockedState="0" w:defUIPriority="99" w:defSemiHidden="0" w:defUnhideWhenUsed="0" w:defQFormat="0" w:count="376">
     <w:lsdException w:name="Normal" w:uiPriority="0" w:qFormat="1"/>
     <w:lsdException w:name="heading 1" w:uiPriority="9" w:qFormat="1"/>
-    <w:lsdException w:name="heading 2" w:uiPriority="9" w:semiHidden="1" w:unhideWhenUsed="1" w:qFormat="1"/>
-    <w:lsdException w:name="heading 3" w:uiPriority="9" w:semiHidden="1" w:unhideWhenUsed="1" w:qFormat="1"/>
-    <w:lsdException w:name="heading 4" w:uiPriority="9" w:semiHidden="1" w:unhideWhenUsed="1" w:qFormat="1"/>
-    <w:lsdException w:name="heading 5" w:uiPriority="9" w:semiHidden="1" w:unhideWhenUsed="1" w:qFormat="1"/>
-    <w:lsdException w:name="heading 6" w:uiPriority="9" w:semiHidden="1" w:unhideWhenUsed="1" w:qFormat="1"/>
-    <w:lsdException w:name="heading 7" w:uiPriority="9" w:semiHidden="1" w:unhideWhenUsed="1" w:qFormat="1"/>
-    <w:lsdException w:name="heading 8" w:uiPriority="9" w:semiHidden="1" w:unhideWhenUsed="1" w:qFormat="1"/>
-    <w:lsdException w:name="heading 9" w:uiPriority="9" w:semiHidden="1" w:unhideWhenUsed="1" w:qFormat="1"/>
+    <w:lsdException w:name="heading 2" w:semiHidden="1" w:uiPriority="9" w:unhideWhenUsed="1" w:qFormat="1"/>
+    <w:lsdException w:name="heading 3" w:semiHidden="1" w:uiPriority="9" w:unhideWhenUsed="1" w:qFormat="1"/>
+    <w:lsdException w:name="heading 4" w:semiHidden="1" w:uiPriority="9" w:unhideWhenUsed="1" w:qFormat="1"/>
+    <w:lsdException w:name="heading 5" w:semiHidden="1" w:uiPriority="9" w:unhideWhenUsed="1" w:qFormat="1"/>
+    <w:lsdException w:name="heading 6" w:semiHidden="1" w:uiPriority="9" w:unhideWhenUsed="1" w:qFormat="1"/>
+    <w:lsdException w:name="heading 7" w:semiHidden="1" w:uiPriority="9" w:unhideWhenUsed="1" w:qFormat="1"/>
+    <w:lsdException w:name="heading 8" w:semiHidden="1" w:uiPriority="9" w:unhideWhenUsed="1" w:qFormat="1"/>
+    <w:lsdException w:name="heading 9" w:semiHidden="1" w:uiPriority="9" w:unhideWhenUsed="1" w:qFormat="1"/>
     <w:lsdException w:name="index 1" w:semiHidden="1" w:unhideWhenUsed="1"/>
     <w:lsdException w:name="index 2" w:semiHidden="1" w:unhideWhenUsed="1"/>
     <w:lsdException w:name="index 3" w:semiHidden="1" w:unhideWhenUsed="1"/>
@@ -837,22 +890,22 @@
     <w:lsdException w:name="index 7" w:semiHidden="1" w:unhideWhenUsed="1"/>
     <w:lsdException w:name="index 8" w:semiHidden="1" w:unhideWhenUsed="1"/>
     <w:lsdException w:name="index 9" w:semiHidden="1" w:unhideWhenUsed="1"/>
-    <w:lsdException w:name="toc 1" w:uiPriority="39" w:semiHidden="1" w:unhideWhenUsed="1"/>
-    <w:lsdException w:name="toc 2" w:uiPriority="39" w:semiHidden="1" w:unhideWhenUsed="1"/>
-    <w:lsdException w:name="toc 3" w:uiPriority="39" w:semiHidden="1" w:unhideWhenUsed="1"/>
-    <w:lsdException w:name="toc 4" w:uiPriority="39" w:semiHidden="1" w:unhideWhenUsed="1"/>
-    <w:lsdException w:name="toc 5" w:uiPriority="39" w:semiHidden="1" w:unhideWhenUsed="1"/>
-    <w:lsdException w:name="toc 6" w:uiPriority="39" w:semiHidden="1" w:unhideWhenUsed="1"/>
-    <w:lsdException w:name="toc 7" w:uiPriority="39" w:semiHidden="1" w:unhideWhenUsed="1"/>
-    <w:lsdException w:name="toc 8" w:uiPriority="39" w:semiHidden="1" w:unhideWhenUsed="1"/>
-    <w:lsdException w:name="toc 9" w:uiPriority="39" w:semiHidden="1" w:unhideWhenUsed="1"/>
+    <w:lsdException w:name="toc 1" w:semiHidden="1" w:uiPriority="39" w:unhideWhenUsed="1"/>
+    <w:lsdException w:name="toc 2" w:semiHidden="1" w:uiPriority="39" w:unhideWhenUsed="1"/>
+    <w:lsdException w:name="toc 3" w:semiHidden="1" w:uiPriority="39" w:unhideWhenUsed="1"/>
+    <w:lsdException w:name="toc 4" w:semiHidden="1" w:uiPriority="39" w:unhideWhenUsed="1"/>
+    <w:lsdException w:name="toc 5" w:semiHidden="1" w:uiPriority="39" w:unhideWhenUsed="1"/>
+    <w:lsdException w:name="toc 6" w:semiHidden="1" w:uiPriority="39" w:unhideWhenUsed="1"/>
+    <w:lsdException w:name="toc 7" w:semiHidden="1" w:uiPriority="39" w:unhideWhenUsed="1"/>
+    <w:lsdException w:name="toc 8" w:semiHidden="1" w:uiPriority="39" w:unhideWhenUsed="1"/>
+    <w:lsdException w:name="toc 9" w:semiHidden="1" w:uiPriority="39" w:unhideWhenUsed="1"/>
     <w:lsdException w:name="Normal Indent" w:semiHidden="1" w:unhideWhenUsed="1"/>
     <w:lsdException w:name="footnote text" w:semiHidden="1" w:unhideWhenUsed="1"/>
     <w:lsdException w:name="annotation text" w:semiHidden="1" w:unhideWhenUsed="1"/>
     <w:lsdException w:name="header" w:semiHidden="1" w:unhideWhenUsed="1"/>
     <w:lsdException w:name="footer" w:semiHidden="1" w:unhideWhenUsed="1"/>
     <w:lsdException w:name="index heading" w:semiHidden="1" w:unhideWhenUsed="1"/>
-    <w:lsdException w:name="caption" w:uiPriority="35" w:semiHidden="1" w:unhideWhenUsed="1" w:qFormat="1"/>
+    <w:lsdException w:name="caption" w:semiHidden="1" w:uiPriority="35" w:unhideWhenUsed="1" w:qFormat="1"/>
     <w:lsdException w:name="table of figures" w:semiHidden="1" w:unhideWhenUsed="1"/>
     <w:lsdException w:name="envelope address" w:semiHidden="1" w:unhideWhenUsed="1"/>
     <w:lsdException w:name="envelope return" w:semiHidden="1" w:unhideWhenUsed="1"/>
@@ -883,7 +936,7 @@
     <w:lsdException w:name="Title" w:uiPriority="10" w:qFormat="1"/>
     <w:lsdException w:name="Closing" w:semiHidden="1" w:unhideWhenUsed="1"/>
     <w:lsdException w:name="Signature" w:semiHidden="1" w:unhideWhenUsed="1"/>
-    <w:lsdException w:name="Default Paragraph Font" w:uiPriority="1" w:semiHidden="1" w:unhideWhenUsed="1"/>
+    <w:lsdException w:name="Default Paragraph Font" w:semiHidden="1" w:uiPriority="1" w:unhideWhenUsed="1"/>
     <w:lsdException w:name="Body Text" w:semiHidden="1" w:unhideWhenUsed="1"/>
     <w:lsdException w:name="Body Text Indent" w:semiHidden="1" w:unhideWhenUsed="1"/>
     <w:lsdException w:name="List Continue" w:semiHidden="1" w:unhideWhenUsed="1"/>
@@ -1083,8 +1136,8 @@
     <w:lsdException w:name="Subtle Reference" w:uiPriority="31" w:qFormat="1"/>
     <w:lsdException w:name="Intense Reference" w:uiPriority="32" w:qFormat="1"/>
     <w:lsdException w:name="Book Title" w:uiPriority="33" w:qFormat="1"/>
-    <w:lsdException w:name="Bibliography" w:uiPriority="37" w:semiHidden="1" w:unhideWhenUsed="1"/>
-    <w:lsdException w:name="TOC Heading" w:uiPriority="39" w:semiHidden="1" w:unhideWhenUsed="1" w:qFormat="1"/>
+    <w:lsdException w:name="Bibliography" w:semiHidden="1" w:uiPriority="37" w:unhideWhenUsed="1"/>
+    <w:lsdException w:name="TOC Heading" w:semiHidden="1" w:uiPriority="39" w:unhideWhenUsed="1" w:qFormat="1"/>
     <w:lsdException w:name="Plain Table 1" w:uiPriority="41"/>
     <w:lsdException w:name="Plain Table 2" w:uiPriority="42"/>
     <w:lsdException w:name="Plain Table 3" w:uiPriority="43"/>
@@ -1195,15 +1248,15 @@
     <w:lsdException w:name="Unresolved Mention" w:semiHidden="1" w:unhideWhenUsed="1"/>
     <w:lsdException w:name="Smart Link" w:semiHidden="1" w:unhideWhenUsed="1"/>
   </w:latentStyles>
-  <w:style w:type="paragraph" w:styleId="Normal" w:default="1">
+  <w:style w:type="paragraph" w:default="1" w:styleId="Normaali">
     <w:name w:val="Normal"/>
     <w:qFormat/>
   </w:style>
-  <w:style w:type="paragraph" w:styleId="Heading1">
+  <w:style w:type="paragraph" w:styleId="Otsikko1">
     <w:name w:val="heading 1"/>
-    <w:basedOn w:val="Normal"/>
-    <w:next w:val="Normal"/>
-    <w:link w:val="Heading1Char"/>
+    <w:basedOn w:val="Normaali"/>
+    <w:next w:val="Normaali"/>
+    <w:link w:val="Otsikko1Char"/>
     <w:uiPriority w:val="9"/>
     <w:qFormat/>
     <w:rsid w:val="00507EBD"/>
@@ -1214,17 +1267,17 @@
       <w:outlineLvl w:val="0"/>
     </w:pPr>
     <w:rPr>
-      <w:rFonts w:asciiTheme="majorHAnsi" w:hAnsiTheme="majorHAnsi" w:eastAsiaTheme="majorEastAsia" w:cstheme="majorBidi"/>
+      <w:rFonts w:asciiTheme="majorHAnsi" w:eastAsiaTheme="majorEastAsia" w:hAnsiTheme="majorHAnsi" w:cstheme="majorBidi"/>
       <w:color w:val="0F4761" w:themeColor="accent1" w:themeShade="BF"/>
       <w:sz w:val="40"/>
       <w:szCs w:val="40"/>
     </w:rPr>
   </w:style>
-  <w:style w:type="paragraph" w:styleId="Heading2">
+  <w:style w:type="paragraph" w:styleId="Otsikko2">
     <w:name w:val="heading 2"/>
-    <w:basedOn w:val="Normal"/>
-    <w:next w:val="Normal"/>
-    <w:link w:val="Heading2Char"/>
+    <w:basedOn w:val="Normaali"/>
+    <w:next w:val="Normaali"/>
+    <w:link w:val="Otsikko2Char"/>
     <w:uiPriority w:val="9"/>
     <w:semiHidden/>
     <w:unhideWhenUsed/>
@@ -1237,17 +1290,17 @@
       <w:outlineLvl w:val="1"/>
     </w:pPr>
     <w:rPr>
-      <w:rFonts w:asciiTheme="majorHAnsi" w:hAnsiTheme="majorHAnsi" w:eastAsiaTheme="majorEastAsia" w:cstheme="majorBidi"/>
+      <w:rFonts w:asciiTheme="majorHAnsi" w:eastAsiaTheme="majorEastAsia" w:hAnsiTheme="majorHAnsi" w:cstheme="majorBidi"/>
       <w:color w:val="0F4761" w:themeColor="accent1" w:themeShade="BF"/>
       <w:sz w:val="32"/>
       <w:szCs w:val="32"/>
     </w:rPr>
   </w:style>
-  <w:style w:type="paragraph" w:styleId="Heading3">
+  <w:style w:type="paragraph" w:styleId="Otsikko3">
     <w:name w:val="heading 3"/>
-    <w:basedOn w:val="Normal"/>
-    <w:next w:val="Normal"/>
-    <w:link w:val="Heading3Char"/>
+    <w:basedOn w:val="Normaali"/>
+    <w:next w:val="Normaali"/>
+    <w:link w:val="Otsikko3Char"/>
     <w:uiPriority w:val="9"/>
     <w:semiHidden/>
     <w:unhideWhenUsed/>
@@ -1266,11 +1319,11 @@
       <w:szCs w:val="28"/>
     </w:rPr>
   </w:style>
-  <w:style w:type="paragraph" w:styleId="Heading4">
+  <w:style w:type="paragraph" w:styleId="Otsikko4">
     <w:name w:val="heading 4"/>
-    <w:basedOn w:val="Normal"/>
-    <w:next w:val="Normal"/>
-    <w:link w:val="Heading4Char"/>
+    <w:basedOn w:val="Normaali"/>
+    <w:next w:val="Normaali"/>
+    <w:link w:val="Otsikko4Char"/>
     <w:uiPriority w:val="9"/>
     <w:semiHidden/>
     <w:unhideWhenUsed/>
@@ -1289,11 +1342,11 @@
       <w:color w:val="0F4761" w:themeColor="accent1" w:themeShade="BF"/>
     </w:rPr>
   </w:style>
-  <w:style w:type="paragraph" w:styleId="Heading5">
+  <w:style w:type="paragraph" w:styleId="Otsikko5">
     <w:name w:val="heading 5"/>
-    <w:basedOn w:val="Normal"/>
-    <w:next w:val="Normal"/>
-    <w:link w:val="Heading5Char"/>
+    <w:basedOn w:val="Normaali"/>
+    <w:next w:val="Normaali"/>
+    <w:link w:val="Otsikko5Char"/>
     <w:uiPriority w:val="9"/>
     <w:semiHidden/>
     <w:unhideWhenUsed/>
@@ -1310,11 +1363,11 @@
       <w:color w:val="0F4761" w:themeColor="accent1" w:themeShade="BF"/>
     </w:rPr>
   </w:style>
-  <w:style w:type="paragraph" w:styleId="Heading6">
+  <w:style w:type="paragraph" w:styleId="Otsikko6">
     <w:name w:val="heading 6"/>
-    <w:basedOn w:val="Normal"/>
-    <w:next w:val="Normal"/>
-    <w:link w:val="Heading6Char"/>
+    <w:basedOn w:val="Normaali"/>
+    <w:next w:val="Normaali"/>
+    <w:link w:val="Otsikko6Char"/>
     <w:uiPriority w:val="9"/>
     <w:semiHidden/>
     <w:unhideWhenUsed/>
@@ -1333,11 +1386,11 @@
       <w:color w:val="595959" w:themeColor="text1" w:themeTint="A6"/>
     </w:rPr>
   </w:style>
-  <w:style w:type="paragraph" w:styleId="Heading7">
+  <w:style w:type="paragraph" w:styleId="Otsikko7">
     <w:name w:val="heading 7"/>
-    <w:basedOn w:val="Normal"/>
-    <w:next w:val="Normal"/>
-    <w:link w:val="Heading7Char"/>
+    <w:basedOn w:val="Normaali"/>
+    <w:next w:val="Normaali"/>
+    <w:link w:val="Otsikko7Char"/>
     <w:uiPriority w:val="9"/>
     <w:semiHidden/>
     <w:unhideWhenUsed/>
@@ -1354,11 +1407,11 @@
       <w:color w:val="595959" w:themeColor="text1" w:themeTint="A6"/>
     </w:rPr>
   </w:style>
-  <w:style w:type="paragraph" w:styleId="Heading8">
+  <w:style w:type="paragraph" w:styleId="Otsikko8">
     <w:name w:val="heading 8"/>
-    <w:basedOn w:val="Normal"/>
-    <w:next w:val="Normal"/>
-    <w:link w:val="Heading8Char"/>
+    <w:basedOn w:val="Normaali"/>
+    <w:next w:val="Normaali"/>
+    <w:link w:val="Otsikko8Char"/>
     <w:uiPriority w:val="9"/>
     <w:semiHidden/>
     <w:unhideWhenUsed/>
@@ -1377,11 +1430,11 @@
       <w:color w:val="272727" w:themeColor="text1" w:themeTint="D8"/>
     </w:rPr>
   </w:style>
-  <w:style w:type="paragraph" w:styleId="Heading9">
+  <w:style w:type="paragraph" w:styleId="Otsikko9">
     <w:name w:val="heading 9"/>
-    <w:basedOn w:val="Normal"/>
-    <w:next w:val="Normal"/>
-    <w:link w:val="Heading9Char"/>
+    <w:basedOn w:val="Normaali"/>
+    <w:next w:val="Normaali"/>
+    <w:link w:val="Otsikko9Char"/>
     <w:uiPriority w:val="9"/>
     <w:semiHidden/>
     <w:unhideWhenUsed/>
@@ -1398,13 +1451,12 @@
       <w:color w:val="272727" w:themeColor="text1" w:themeTint="D8"/>
     </w:rPr>
   </w:style>
-  <w:style w:type="character" w:styleId="DefaultParagraphFont" w:default="1">
+  <w:style w:type="character" w:default="1" w:styleId="Kappaleenoletusfontti">
     <w:name w:val="Default Paragraph Font"/>
     <w:uiPriority w:val="1"/>
-    <w:semiHidden/>
     <w:unhideWhenUsed/>
   </w:style>
-  <w:style w:type="table" w:styleId="TableNormal" w:default="1">
+  <w:style w:type="table" w:default="1" w:styleId="Normaalitaulukko">
     <w:name w:val="Normal Table"/>
     <w:uiPriority w:val="99"/>
     <w:semiHidden/>
@@ -1419,43 +1471,43 @@
       </w:tblCellMar>
     </w:tblPr>
   </w:style>
-  <w:style w:type="numbering" w:styleId="NoList" w:default="1">
+  <w:style w:type="numbering" w:default="1" w:styleId="Eiluetteloa">
     <w:name w:val="No List"/>
     <w:uiPriority w:val="99"/>
     <w:semiHidden/>
     <w:unhideWhenUsed/>
   </w:style>
-  <w:style w:type="character" w:styleId="Heading1Char" w:customStyle="1">
-    <w:name w:val="Heading 1 Char"/>
-    <w:basedOn w:val="DefaultParagraphFont"/>
-    <w:link w:val="Heading1"/>
+  <w:style w:type="character" w:customStyle="1" w:styleId="Otsikko1Char">
+    <w:name w:val="Otsikko 1 Char"/>
+    <w:basedOn w:val="Kappaleenoletusfontti"/>
+    <w:link w:val="Otsikko1"/>
     <w:uiPriority w:val="9"/>
     <w:rsid w:val="00507EBD"/>
     <w:rPr>
-      <w:rFonts w:asciiTheme="majorHAnsi" w:hAnsiTheme="majorHAnsi" w:eastAsiaTheme="majorEastAsia" w:cstheme="majorBidi"/>
+      <w:rFonts w:asciiTheme="majorHAnsi" w:eastAsiaTheme="majorEastAsia" w:hAnsiTheme="majorHAnsi" w:cstheme="majorBidi"/>
       <w:color w:val="0F4761" w:themeColor="accent1" w:themeShade="BF"/>
       <w:sz w:val="40"/>
       <w:szCs w:val="40"/>
     </w:rPr>
   </w:style>
-  <w:style w:type="character" w:styleId="Heading2Char" w:customStyle="1">
-    <w:name w:val="Heading 2 Char"/>
-    <w:basedOn w:val="DefaultParagraphFont"/>
-    <w:link w:val="Heading2"/>
+  <w:style w:type="character" w:customStyle="1" w:styleId="Otsikko2Char">
+    <w:name w:val="Otsikko 2 Char"/>
+    <w:basedOn w:val="Kappaleenoletusfontti"/>
+    <w:link w:val="Otsikko2"/>
     <w:uiPriority w:val="9"/>
     <w:semiHidden/>
     <w:rsid w:val="00507EBD"/>
     <w:rPr>
-      <w:rFonts w:asciiTheme="majorHAnsi" w:hAnsiTheme="majorHAnsi" w:eastAsiaTheme="majorEastAsia" w:cstheme="majorBidi"/>
+      <w:rFonts w:asciiTheme="majorHAnsi" w:eastAsiaTheme="majorEastAsia" w:hAnsiTheme="majorHAnsi" w:cstheme="majorBidi"/>
       <w:color w:val="0F4761" w:themeColor="accent1" w:themeShade="BF"/>
       <w:sz w:val="32"/>
       <w:szCs w:val="32"/>
     </w:rPr>
   </w:style>
-  <w:style w:type="character" w:styleId="Heading3Char" w:customStyle="1">
-    <w:name w:val="Heading 3 Char"/>
-    <w:basedOn w:val="DefaultParagraphFont"/>
-    <w:link w:val="Heading3"/>
+  <w:style w:type="character" w:customStyle="1" w:styleId="Otsikko3Char">
+    <w:name w:val="Otsikko 3 Char"/>
+    <w:basedOn w:val="Kappaleenoletusfontti"/>
+    <w:link w:val="Otsikko3"/>
     <w:uiPriority w:val="9"/>
     <w:semiHidden/>
     <w:rsid w:val="00507EBD"/>
@@ -1466,10 +1518,10 @@
       <w:szCs w:val="28"/>
     </w:rPr>
   </w:style>
-  <w:style w:type="character" w:styleId="Heading4Char" w:customStyle="1">
-    <w:name w:val="Heading 4 Char"/>
-    <w:basedOn w:val="DefaultParagraphFont"/>
-    <w:link w:val="Heading4"/>
+  <w:style w:type="character" w:customStyle="1" w:styleId="Otsikko4Char">
+    <w:name w:val="Otsikko 4 Char"/>
+    <w:basedOn w:val="Kappaleenoletusfontti"/>
+    <w:link w:val="Otsikko4"/>
     <w:uiPriority w:val="9"/>
     <w:semiHidden/>
     <w:rsid w:val="00507EBD"/>
@@ -1480,10 +1532,10 @@
       <w:color w:val="0F4761" w:themeColor="accent1" w:themeShade="BF"/>
     </w:rPr>
   </w:style>
-  <w:style w:type="character" w:styleId="Heading5Char" w:customStyle="1">
-    <w:name w:val="Heading 5 Char"/>
-    <w:basedOn w:val="DefaultParagraphFont"/>
-    <w:link w:val="Heading5"/>
+  <w:style w:type="character" w:customStyle="1" w:styleId="Otsikko5Char">
+    <w:name w:val="Otsikko 5 Char"/>
+    <w:basedOn w:val="Kappaleenoletusfontti"/>
+    <w:link w:val="Otsikko5"/>
     <w:uiPriority w:val="9"/>
     <w:semiHidden/>
     <w:rsid w:val="00507EBD"/>
@@ -1492,10 +1544,10 @@
       <w:color w:val="0F4761" w:themeColor="accent1" w:themeShade="BF"/>
     </w:rPr>
   </w:style>
-  <w:style w:type="character" w:styleId="Heading6Char" w:customStyle="1">
-    <w:name w:val="Heading 6 Char"/>
-    <w:basedOn w:val="DefaultParagraphFont"/>
-    <w:link w:val="Heading6"/>
+  <w:style w:type="character" w:customStyle="1" w:styleId="Otsikko6Char">
+    <w:name w:val="Otsikko 6 Char"/>
+    <w:basedOn w:val="Kappaleenoletusfontti"/>
+    <w:link w:val="Otsikko6"/>
     <w:uiPriority w:val="9"/>
     <w:semiHidden/>
     <w:rsid w:val="00507EBD"/>
@@ -1506,10 +1558,10 @@
       <w:color w:val="595959" w:themeColor="text1" w:themeTint="A6"/>
     </w:rPr>
   </w:style>
-  <w:style w:type="character" w:styleId="Heading7Char" w:customStyle="1">
-    <w:name w:val="Heading 7 Char"/>
-    <w:basedOn w:val="DefaultParagraphFont"/>
-    <w:link w:val="Heading7"/>
+  <w:style w:type="character" w:customStyle="1" w:styleId="Otsikko7Char">
+    <w:name w:val="Otsikko 7 Char"/>
+    <w:basedOn w:val="Kappaleenoletusfontti"/>
+    <w:link w:val="Otsikko7"/>
     <w:uiPriority w:val="9"/>
     <w:semiHidden/>
     <w:rsid w:val="00507EBD"/>
@@ -1518,10 +1570,10 @@
       <w:color w:val="595959" w:themeColor="text1" w:themeTint="A6"/>
     </w:rPr>
   </w:style>
-  <w:style w:type="character" w:styleId="Heading8Char" w:customStyle="1">
-    <w:name w:val="Heading 8 Char"/>
-    <w:basedOn w:val="DefaultParagraphFont"/>
-    <w:link w:val="Heading8"/>
+  <w:style w:type="character" w:customStyle="1" w:styleId="Otsikko8Char">
+    <w:name w:val="Otsikko 8 Char"/>
+    <w:basedOn w:val="Kappaleenoletusfontti"/>
+    <w:link w:val="Otsikko8"/>
     <w:uiPriority w:val="9"/>
     <w:semiHidden/>
     <w:rsid w:val="00507EBD"/>
@@ -1532,10 +1584,10 @@
       <w:color w:val="272727" w:themeColor="text1" w:themeTint="D8"/>
     </w:rPr>
   </w:style>
-  <w:style w:type="character" w:styleId="Heading9Char" w:customStyle="1">
-    <w:name w:val="Heading 9 Char"/>
-    <w:basedOn w:val="DefaultParagraphFont"/>
-    <w:link w:val="Heading9"/>
+  <w:style w:type="character" w:customStyle="1" w:styleId="Otsikko9Char">
+    <w:name w:val="Otsikko 9 Char"/>
+    <w:basedOn w:val="Kappaleenoletusfontti"/>
+    <w:link w:val="Otsikko9"/>
     <w:uiPriority w:val="9"/>
     <w:semiHidden/>
     <w:rsid w:val="00507EBD"/>
@@ -1544,11 +1596,11 @@
       <w:color w:val="272727" w:themeColor="text1" w:themeTint="D8"/>
     </w:rPr>
   </w:style>
-  <w:style w:type="paragraph" w:styleId="Title">
+  <w:style w:type="paragraph" w:styleId="Otsikko">
     <w:name w:val="Title"/>
-    <w:basedOn w:val="Normal"/>
-    <w:next w:val="Normal"/>
-    <w:link w:val="TitleChar"/>
+    <w:basedOn w:val="Normaali"/>
+    <w:next w:val="Normaali"/>
+    <w:link w:val="OtsikkoChar"/>
     <w:uiPriority w:val="10"/>
     <w:qFormat/>
     <w:rsid w:val="00507EBD"/>
@@ -1557,32 +1609,32 @@
       <w:contextualSpacing/>
     </w:pPr>
     <w:rPr>
-      <w:rFonts w:asciiTheme="majorHAnsi" w:hAnsiTheme="majorHAnsi" w:eastAsiaTheme="majorEastAsia" w:cstheme="majorBidi"/>
+      <w:rFonts w:asciiTheme="majorHAnsi" w:eastAsiaTheme="majorEastAsia" w:hAnsiTheme="majorHAnsi" w:cstheme="majorBidi"/>
       <w:spacing w:val="-10"/>
       <w:kern w:val="28"/>
       <w:sz w:val="56"/>
       <w:szCs w:val="56"/>
     </w:rPr>
   </w:style>
-  <w:style w:type="character" w:styleId="TitleChar" w:customStyle="1">
-    <w:name w:val="Title Char"/>
-    <w:basedOn w:val="DefaultParagraphFont"/>
-    <w:link w:val="Title"/>
+  <w:style w:type="character" w:customStyle="1" w:styleId="OtsikkoChar">
+    <w:name w:val="Otsikko Char"/>
+    <w:basedOn w:val="Kappaleenoletusfontti"/>
+    <w:link w:val="Otsikko"/>
     <w:uiPriority w:val="10"/>
     <w:rsid w:val="00507EBD"/>
     <w:rPr>
-      <w:rFonts w:asciiTheme="majorHAnsi" w:hAnsiTheme="majorHAnsi" w:eastAsiaTheme="majorEastAsia" w:cstheme="majorBidi"/>
+      <w:rFonts w:asciiTheme="majorHAnsi" w:eastAsiaTheme="majorEastAsia" w:hAnsiTheme="majorHAnsi" w:cstheme="majorBidi"/>
       <w:spacing w:val="-10"/>
       <w:kern w:val="28"/>
       <w:sz w:val="56"/>
       <w:szCs w:val="56"/>
     </w:rPr>
   </w:style>
-  <w:style w:type="paragraph" w:styleId="Subtitle">
+  <w:style w:type="paragraph" w:styleId="Alaotsikko">
     <w:name w:val="Subtitle"/>
-    <w:basedOn w:val="Normal"/>
-    <w:next w:val="Normal"/>
-    <w:link w:val="SubtitleChar"/>
+    <w:basedOn w:val="Normaali"/>
+    <w:next w:val="Normaali"/>
+    <w:link w:val="AlaotsikkoChar"/>
     <w:uiPriority w:val="11"/>
     <w:qFormat/>
     <w:rsid w:val="00507EBD"/>
@@ -1599,10 +1651,10 @@
       <w:szCs w:val="28"/>
     </w:rPr>
   </w:style>
-  <w:style w:type="character" w:styleId="SubtitleChar" w:customStyle="1">
-    <w:name w:val="Subtitle Char"/>
-    <w:basedOn w:val="DefaultParagraphFont"/>
-    <w:link w:val="Subtitle"/>
+  <w:style w:type="character" w:customStyle="1" w:styleId="AlaotsikkoChar">
+    <w:name w:val="Alaotsikko Char"/>
+    <w:basedOn w:val="Kappaleenoletusfontti"/>
+    <w:link w:val="Alaotsikko"/>
     <w:uiPriority w:val="11"/>
     <w:rsid w:val="00507EBD"/>
     <w:rPr>
@@ -1613,11 +1665,11 @@
       <w:szCs w:val="28"/>
     </w:rPr>
   </w:style>
-  <w:style w:type="paragraph" w:styleId="Quote">
+  <w:style w:type="paragraph" w:styleId="Lainaus">
     <w:name w:val="Quote"/>
-    <w:basedOn w:val="Normal"/>
-    <w:next w:val="Normal"/>
-    <w:link w:val="QuoteChar"/>
+    <w:basedOn w:val="Normaali"/>
+    <w:next w:val="Normaali"/>
+    <w:link w:val="LainausChar"/>
     <w:uiPriority w:val="29"/>
     <w:qFormat/>
     <w:rsid w:val="00507EBD"/>
@@ -1631,10 +1683,10 @@
       <w:color w:val="404040" w:themeColor="text1" w:themeTint="BF"/>
     </w:rPr>
   </w:style>
-  <w:style w:type="character" w:styleId="QuoteChar" w:customStyle="1">
-    <w:name w:val="Quote Char"/>
-    <w:basedOn w:val="DefaultParagraphFont"/>
-    <w:link w:val="Quote"/>
+  <w:style w:type="character" w:customStyle="1" w:styleId="LainausChar">
+    <w:name w:val="Lainaus Char"/>
+    <w:basedOn w:val="Kappaleenoletusfontti"/>
+    <w:link w:val="Lainaus"/>
     <w:uiPriority w:val="29"/>
     <w:rsid w:val="00507EBD"/>
     <w:rPr>
@@ -1643,9 +1695,9 @@
       <w:color w:val="404040" w:themeColor="text1" w:themeTint="BF"/>
     </w:rPr>
   </w:style>
-  <w:style w:type="paragraph" w:styleId="ListParagraph">
+  <w:style w:type="paragraph" w:styleId="Luettelokappale">
     <w:name w:val="List Paragraph"/>
-    <w:basedOn w:val="Normal"/>
+    <w:basedOn w:val="Normaali"/>
     <w:uiPriority w:val="34"/>
     <w:qFormat/>
     <w:rsid w:val="00507EBD"/>
@@ -1654,9 +1706,9 @@
       <w:contextualSpacing/>
     </w:pPr>
   </w:style>
-  <w:style w:type="character" w:styleId="IntenseEmphasis">
+  <w:style w:type="character" w:styleId="Voimakaskorostus">
     <w:name w:val="Intense Emphasis"/>
-    <w:basedOn w:val="DefaultParagraphFont"/>
+    <w:basedOn w:val="Kappaleenoletusfontti"/>
     <w:uiPriority w:val="21"/>
     <w:qFormat/>
     <w:rsid w:val="00507EBD"/>
@@ -1666,18 +1718,18 @@
       <w:color w:val="0F4761" w:themeColor="accent1" w:themeShade="BF"/>
     </w:rPr>
   </w:style>
-  <w:style w:type="paragraph" w:styleId="IntenseQuote">
+  <w:style w:type="paragraph" w:styleId="Erottuvalainaus">
     <w:name w:val="Intense Quote"/>
-    <w:basedOn w:val="Normal"/>
-    <w:next w:val="Normal"/>
-    <w:link w:val="IntenseQuoteChar"/>
+    <w:basedOn w:val="Normaali"/>
+    <w:next w:val="Normaali"/>
+    <w:link w:val="ErottuvalainausChar"/>
     <w:uiPriority w:val="30"/>
     <w:qFormat/>
     <w:rsid w:val="00507EBD"/>
     <w:pPr>
       <w:pBdr>
-        <w:top w:val="single" w:color="0F4761" w:themeColor="accent1" w:themeShade="BF" w:sz="4" w:space="10"/>
-        <w:bottom w:val="single" w:color="0F4761" w:themeColor="accent1" w:themeShade="BF" w:sz="4" w:space="10"/>
+        <w:top w:val="single" w:sz="4" w:space="10" w:color="0F4761" w:themeColor="accent1" w:themeShade="BF"/>
+        <w:bottom w:val="single" w:sz="4" w:space="10" w:color="0F4761" w:themeColor="accent1" w:themeShade="BF"/>
       </w:pBdr>
       <w:spacing w:before="360" w:after="360"/>
       <w:ind w:left="864" w:right="864"/>
@@ -1689,10 +1741,10 @@
       <w:color w:val="0F4761" w:themeColor="accent1" w:themeShade="BF"/>
     </w:rPr>
   </w:style>
-  <w:style w:type="character" w:styleId="IntenseQuoteChar" w:customStyle="1">
-    <w:name w:val="Intense Quote Char"/>
-    <w:basedOn w:val="DefaultParagraphFont"/>
-    <w:link w:val="IntenseQuote"/>
+  <w:style w:type="character" w:customStyle="1" w:styleId="ErottuvalainausChar">
+    <w:name w:val="Erottuva lainaus Char"/>
+    <w:basedOn w:val="Kappaleenoletusfontti"/>
+    <w:link w:val="Erottuvalainaus"/>
     <w:uiPriority w:val="30"/>
     <w:rsid w:val="00507EBD"/>
     <w:rPr>
@@ -1701,9 +1753,9 @@
       <w:color w:val="0F4761" w:themeColor="accent1" w:themeShade="BF"/>
     </w:rPr>
   </w:style>
-  <w:style w:type="character" w:styleId="IntenseReference">
+  <w:style w:type="character" w:styleId="Erottuvaviittaus">
     <w:name w:val="Intense Reference"/>
-    <w:basedOn w:val="DefaultParagraphFont"/>
+    <w:basedOn w:val="Kappaleenoletusfontti"/>
     <w:uiPriority w:val="32"/>
     <w:qFormat/>
     <w:rsid w:val="00507EBD"/>
@@ -1715,9 +1767,9 @@
       <w:spacing w:val="5"/>
     </w:rPr>
   </w:style>
-  <w:style w:type="character" w:styleId="Hyperlink">
+  <w:style w:type="character" w:styleId="Hyperlinkki">
     <w:name w:val="Hyperlink"/>
-    <w:basedOn w:val="DefaultParagraphFont"/>
+    <w:basedOn w:val="Kappaleenoletusfontti"/>
     <w:uiPriority w:val="99"/>
     <w:unhideWhenUsed/>
     <w:rsid w:val="00C22F14"/>
@@ -1726,9 +1778,9 @@
       <w:u w:val="single"/>
     </w:rPr>
   </w:style>
-  <w:style w:type="character" w:styleId="UnresolvedMention">
+  <w:style w:type="character" w:styleId="Ratkaisematonmaininta">
     <w:name w:val="Unresolved Mention"/>
-    <w:basedOn w:val="DefaultParagraphFont"/>
+    <w:basedOn w:val="Kappaleenoletusfontti"/>
     <w:uiPriority w:val="99"/>
     <w:semiHidden/>
     <w:unhideWhenUsed/>
@@ -1742,7 +1794,7 @@
 </file>
 
 <file path=word/theme/theme1.xml><?xml version="1.0" encoding="utf-8"?>
-<a:theme xmlns:a="http://schemas.openxmlformats.org/drawingml/2006/main" xmlns:thm15="http://schemas.microsoft.com/office/thememl/2012/main" name="Office Theme">
+<a:theme xmlns:a="http://schemas.openxmlformats.org/drawingml/2006/main" name="Office Theme">
   <a:themeElements>
     <a:clrScheme name="Office">
       <a:dk1>

</xml_diff>